<commit_message>
update anime.js dan tambahan dr frank
</commit_message>
<xml_diff>
--- a/Dokumentasi.docx
+++ b/Dokumentasi.docx
@@ -1,6 +1,6 @@
 
 <file path=word/document.xml><?xml version="1.0" encoding="utf-8"?>
-<w:document xmlns:wpc="http://schemas.microsoft.com/office/word/2010/wordprocessingCanvas" xmlns:cx="http://schemas.microsoft.com/office/drawing/2014/chartex" xmlns:cx1="http://schemas.microsoft.com/office/drawing/2015/9/8/chartex" xmlns:cx2="http://schemas.microsoft.com/office/drawing/2015/10/21/chartex" xmlns:cx3="http://schemas.microsoft.com/office/drawing/2016/5/9/chartex" xmlns:cx4="http://schemas.microsoft.com/office/drawing/2016/5/10/chartex" xmlns:cx5="http://schemas.microsoft.com/office/drawing/2016/5/11/chartex" xmlns:cx6="http://schemas.microsoft.com/office/drawing/2016/5/12/chartex" xmlns:cx7="http://schemas.microsoft.com/office/drawing/2016/5/13/chartex" xmlns:cx8="http://schemas.microsoft.com/office/drawing/2016/5/14/chartex" xmlns:mc="http://schemas.openxmlformats.org/markup-compatibility/2006" xmlns:aink="http://schemas.microsoft.com/office/drawing/2016/ink" xmlns:am3d="http://schemas.microsoft.com/office/drawing/2017/model3d" xmlns:o="urn:schemas-microsoft-com:office:office" xmlns:r="http://schemas.openxmlformats.org/officeDocument/2006/relationships" xmlns:m="http://schemas.openxmlformats.org/officeDocument/2006/math" xmlns:v="urn:schemas-microsoft-com:vml" xmlns:wp14="http://schemas.microsoft.com/office/word/2010/wordprocessingDrawing" xmlns:wp="http://schemas.openxmlformats.org/drawingml/2006/wordprocessingDrawing" xmlns:w10="urn:schemas-microsoft-com:office:word" xmlns:w="http://schemas.openxmlformats.org/wordprocessingml/2006/main" xmlns:w14="http://schemas.microsoft.com/office/word/2010/wordml" xmlns:w15="http://schemas.microsoft.com/office/word/2012/wordml" xmlns:w16cid="http://schemas.microsoft.com/office/word/2016/wordml/cid" xmlns:w16se="http://schemas.microsoft.com/office/word/2015/wordml/symex" xmlns:wpg="http://schemas.microsoft.com/office/word/2010/wordprocessingGroup" xmlns:wpi="http://schemas.microsoft.com/office/word/2010/wordprocessingInk" xmlns:wne="http://schemas.microsoft.com/office/word/2006/wordml" xmlns:wps="http://schemas.microsoft.com/office/word/2010/wordprocessingShape" mc:Ignorable="w14 w15 w16se w16cid wp14">
+<w:document xmlns:wpc="http://schemas.microsoft.com/office/word/2010/wordprocessingCanvas" xmlns:cx="http://schemas.microsoft.com/office/drawing/2014/chartex" xmlns:cx1="http://schemas.microsoft.com/office/drawing/2015/9/8/chartex" xmlns:cx2="http://schemas.microsoft.com/office/drawing/2015/10/21/chartex" xmlns:cx3="http://schemas.microsoft.com/office/drawing/2016/5/9/chartex" xmlns:cx4="http://schemas.microsoft.com/office/drawing/2016/5/10/chartex" xmlns:cx5="http://schemas.microsoft.com/office/drawing/2016/5/11/chartex" xmlns:cx6="http://schemas.microsoft.com/office/drawing/2016/5/12/chartex" xmlns:cx7="http://schemas.microsoft.com/office/drawing/2016/5/13/chartex" xmlns:cx8="http://schemas.microsoft.com/office/drawing/2016/5/14/chartex" xmlns:mc="http://schemas.openxmlformats.org/markup-compatibility/2006" xmlns:aink="http://schemas.microsoft.com/office/drawing/2016/ink" xmlns:am3d="http://schemas.microsoft.com/office/drawing/2017/model3d" xmlns:o="urn:schemas-microsoft-com:office:office" xmlns:r="http://schemas.openxmlformats.org/officeDocument/2006/relationships" xmlns:m="http://schemas.openxmlformats.org/officeDocument/2006/math" xmlns:v="urn:schemas-microsoft-com:vml" xmlns:wp14="http://schemas.microsoft.com/office/word/2010/wordprocessingDrawing" xmlns:wp="http://schemas.openxmlformats.org/drawingml/2006/wordprocessingDrawing" xmlns:w10="urn:schemas-microsoft-com:office:word" xmlns:w="http://schemas.openxmlformats.org/wordprocessingml/2006/main" xmlns:w14="http://schemas.microsoft.com/office/word/2010/wordml" xmlns:w15="http://schemas.microsoft.com/office/word/2012/wordml" xmlns:w16cex="http://schemas.microsoft.com/office/word/2018/wordml/cex" xmlns:w16cid="http://schemas.microsoft.com/office/word/2016/wordml/cid" xmlns:w16="http://schemas.microsoft.com/office/word/2018/wordml" xmlns:w16se="http://schemas.microsoft.com/office/word/2015/wordml/symex" xmlns:wpg="http://schemas.microsoft.com/office/word/2010/wordprocessingGroup" xmlns:wpi="http://schemas.microsoft.com/office/word/2010/wordprocessingInk" xmlns:wne="http://schemas.microsoft.com/office/word/2006/wordml" xmlns:wps="http://schemas.microsoft.com/office/word/2010/wordprocessingShape" mc:Ignorable="w14 w15 w16se w16cid w16 w16cex wp14">
   <w:body>
     <w:p>
       <w:pPr>
@@ -455,39 +455,7 @@
           <w:szCs w:val="24"/>
         </w:rPr>
         <w:lastRenderedPageBreak/>
-        <w:t xml:space="preserve">Library yang </w:t>
-      </w:r>
-      <w:proofErr w:type="spellStart"/>
-      <w:r>
-        <w:rPr>
-          <w:sz w:val="28"/>
-          <w:szCs w:val="24"/>
-        </w:rPr>
-        <w:t>digunakan</w:t>
-      </w:r>
-      <w:proofErr w:type="spellEnd"/>
-      <w:r>
-        <w:rPr>
-          <w:sz w:val="28"/>
-          <w:szCs w:val="24"/>
-        </w:rPr>
-        <w:t xml:space="preserve"> </w:t>
-      </w:r>
-      <w:proofErr w:type="spellStart"/>
-      <w:r>
-        <w:rPr>
-          <w:sz w:val="28"/>
-          <w:szCs w:val="24"/>
-        </w:rPr>
-        <w:t>dalam</w:t>
-      </w:r>
-      <w:proofErr w:type="spellEnd"/>
-      <w:r>
-        <w:rPr>
-          <w:sz w:val="28"/>
-          <w:szCs w:val="24"/>
-        </w:rPr>
-        <w:t xml:space="preserve"> website:</w:t>
+        <w:t>Library yang digunakan dalam website:</w:t>
       </w:r>
     </w:p>
     <w:p>
@@ -498,21 +466,27 @@
           <w:numId w:val="2"/>
         </w:numPr>
         <w:rPr>
-          <w:sz w:val="28"/>
-          <w:szCs w:val="24"/>
-        </w:rPr>
-      </w:pPr>
-      <w:r>
-        <w:rPr>
-          <w:sz w:val="28"/>
-          <w:szCs w:val="24"/>
+          <w:b/>
+          <w:bCs/>
+          <w:sz w:val="32"/>
+          <w:szCs w:val="28"/>
+        </w:rPr>
+      </w:pPr>
+      <w:r>
+        <w:rPr>
+          <w:b/>
+          <w:bCs/>
+          <w:sz w:val="32"/>
+          <w:szCs w:val="28"/>
         </w:rPr>
         <w:t>Splitting.js</w:t>
       </w:r>
       <w:r>
         <w:rPr>
-          <w:sz w:val="28"/>
-          <w:szCs w:val="24"/>
+          <w:b/>
+          <w:bCs/>
+          <w:sz w:val="32"/>
+          <w:szCs w:val="28"/>
         </w:rPr>
         <w:t xml:space="preserve"> </w:t>
       </w:r>
@@ -581,231 +555,14 @@
           <w:sz w:val="28"/>
           <w:szCs w:val="24"/>
         </w:rPr>
-        <w:t xml:space="preserve">Splitting.js </w:t>
-      </w:r>
-      <w:proofErr w:type="spellStart"/>
-      <w:r>
-        <w:rPr>
-          <w:sz w:val="28"/>
-          <w:szCs w:val="24"/>
-        </w:rPr>
-        <w:t>adalah</w:t>
-      </w:r>
-      <w:proofErr w:type="spellEnd"/>
-      <w:r>
-        <w:rPr>
-          <w:sz w:val="28"/>
-          <w:szCs w:val="24"/>
-        </w:rPr>
-        <w:t xml:space="preserve"> </w:t>
-      </w:r>
-      <w:proofErr w:type="spellStart"/>
-      <w:r>
-        <w:rPr>
-          <w:sz w:val="28"/>
-          <w:szCs w:val="24"/>
-        </w:rPr>
-        <w:t>sebuah</w:t>
-      </w:r>
-      <w:proofErr w:type="spellEnd"/>
-      <w:r>
-        <w:rPr>
-          <w:sz w:val="28"/>
-          <w:szCs w:val="24"/>
-        </w:rPr>
-        <w:t xml:space="preserve"> </w:t>
-      </w:r>
-      <w:proofErr w:type="spellStart"/>
-      <w:r>
-        <w:rPr>
-          <w:sz w:val="28"/>
-          <w:szCs w:val="24"/>
-        </w:rPr>
-        <w:t>microlibrary</w:t>
-      </w:r>
-      <w:proofErr w:type="spellEnd"/>
-      <w:r>
-        <w:rPr>
-          <w:sz w:val="28"/>
-          <w:szCs w:val="24"/>
-        </w:rPr>
-        <w:t xml:space="preserve"> </w:t>
-      </w:r>
-      <w:proofErr w:type="spellStart"/>
-      <w:r>
-        <w:rPr>
-          <w:sz w:val="28"/>
-          <w:szCs w:val="24"/>
-        </w:rPr>
-        <w:t>untuk</w:t>
-      </w:r>
-      <w:proofErr w:type="spellEnd"/>
-      <w:r>
-        <w:rPr>
-          <w:sz w:val="28"/>
-          <w:szCs w:val="24"/>
-        </w:rPr>
-        <w:t xml:space="preserve"> JavaScript yang </w:t>
-      </w:r>
-      <w:proofErr w:type="spellStart"/>
-      <w:r>
-        <w:rPr>
-          <w:sz w:val="28"/>
-          <w:szCs w:val="24"/>
-        </w:rPr>
-        <w:t>dapat</w:t>
-      </w:r>
-      <w:proofErr w:type="spellEnd"/>
-      <w:r>
-        <w:rPr>
-          <w:sz w:val="28"/>
-          <w:szCs w:val="24"/>
-        </w:rPr>
-        <w:t xml:space="preserve"> </w:t>
-      </w:r>
-      <w:proofErr w:type="spellStart"/>
-      <w:r>
-        <w:rPr>
-          <w:sz w:val="28"/>
-          <w:szCs w:val="24"/>
-        </w:rPr>
-        <w:t>berfungsi</w:t>
-      </w:r>
-      <w:proofErr w:type="spellEnd"/>
-      <w:r>
-        <w:rPr>
-          <w:sz w:val="28"/>
-          <w:szCs w:val="24"/>
-        </w:rPr>
-        <w:t xml:space="preserve"> </w:t>
-      </w:r>
-      <w:proofErr w:type="spellStart"/>
-      <w:r>
-        <w:rPr>
-          <w:sz w:val="28"/>
-          <w:szCs w:val="24"/>
-        </w:rPr>
-        <w:t>untuk</w:t>
-      </w:r>
-      <w:proofErr w:type="spellEnd"/>
-      <w:r>
-        <w:rPr>
-          <w:sz w:val="28"/>
-          <w:szCs w:val="24"/>
-        </w:rPr>
-        <w:t xml:space="preserve"> </w:t>
-      </w:r>
-      <w:proofErr w:type="spellStart"/>
-      <w:r>
-        <w:rPr>
-          <w:sz w:val="28"/>
-          <w:szCs w:val="24"/>
-        </w:rPr>
-        <w:t>memisahkan</w:t>
-      </w:r>
-      <w:proofErr w:type="spellEnd"/>
-      <w:r>
-        <w:rPr>
-          <w:sz w:val="28"/>
-          <w:szCs w:val="24"/>
-        </w:rPr>
-        <w:t xml:space="preserve"> </w:t>
-      </w:r>
-      <w:proofErr w:type="spellStart"/>
-      <w:r>
-        <w:rPr>
-          <w:sz w:val="28"/>
-          <w:szCs w:val="24"/>
-        </w:rPr>
-        <w:t>atau</w:t>
-      </w:r>
-      <w:proofErr w:type="spellEnd"/>
-      <w:r>
-        <w:rPr>
-          <w:sz w:val="28"/>
-          <w:szCs w:val="24"/>
-        </w:rPr>
-        <w:t xml:space="preserve"> </w:t>
-      </w:r>
-      <w:proofErr w:type="spellStart"/>
-      <w:r>
-        <w:rPr>
-          <w:sz w:val="28"/>
-          <w:szCs w:val="24"/>
-        </w:rPr>
-        <w:t>membagi</w:t>
-      </w:r>
-      <w:proofErr w:type="spellEnd"/>
-      <w:r>
-        <w:rPr>
-          <w:sz w:val="28"/>
-          <w:szCs w:val="24"/>
-        </w:rPr>
-        <w:t xml:space="preserve"> </w:t>
-      </w:r>
-      <w:proofErr w:type="spellStart"/>
-      <w:r>
-        <w:rPr>
-          <w:sz w:val="28"/>
-          <w:szCs w:val="24"/>
-        </w:rPr>
-        <w:t>sebuah</w:t>
-      </w:r>
-      <w:proofErr w:type="spellEnd"/>
-      <w:r>
-        <w:rPr>
-          <w:sz w:val="28"/>
-          <w:szCs w:val="24"/>
-        </w:rPr>
-        <w:t xml:space="preserve"> element </w:t>
-      </w:r>
-      <w:proofErr w:type="spellStart"/>
-      <w:r>
-        <w:rPr>
-          <w:sz w:val="28"/>
-          <w:szCs w:val="24"/>
-        </w:rPr>
-        <w:t>sebuah</w:t>
-      </w:r>
-      <w:proofErr w:type="spellEnd"/>
-      <w:r>
-        <w:rPr>
-          <w:sz w:val="28"/>
-          <w:szCs w:val="24"/>
-        </w:rPr>
-        <w:t xml:space="preserve"> </w:t>
-      </w:r>
-      <w:proofErr w:type="spellStart"/>
-      <w:r>
-        <w:rPr>
-          <w:sz w:val="28"/>
-          <w:szCs w:val="24"/>
-        </w:rPr>
-        <w:t>karakter</w:t>
-      </w:r>
-      <w:proofErr w:type="spellEnd"/>
-      <w:r>
-        <w:rPr>
-          <w:sz w:val="28"/>
-          <w:szCs w:val="24"/>
-        </w:rPr>
-        <w:t xml:space="preserve">, kata, child nodes, </w:t>
-      </w:r>
-      <w:proofErr w:type="spellStart"/>
-      <w:r>
-        <w:rPr>
-          <w:sz w:val="28"/>
-          <w:szCs w:val="24"/>
-        </w:rPr>
-        <w:t>dll</w:t>
-      </w:r>
-      <w:proofErr w:type="spellEnd"/>
-      <w:r>
-        <w:rPr>
-          <w:sz w:val="28"/>
-          <w:szCs w:val="24"/>
-        </w:rPr>
-        <w:t>.</w:t>
+        <w:t xml:space="preserve">Splitting.js adalah sebuah microlibrary untuk JavaScript yang dapat berfungsi untuk memisahkan atau membagi sebuah element </w:t>
+      </w:r>
+      <w:r>
+        <w:rPr>
+          <w:sz w:val="28"/>
+          <w:szCs w:val="24"/>
+        </w:rPr>
+        <w:t>sebuah karakter, kata, child nodes, dll.</w:t>
       </w:r>
     </w:p>
     <w:p>
@@ -821,247 +578,7 @@
           <w:sz w:val="28"/>
           <w:szCs w:val="24"/>
         </w:rPr>
-        <w:t xml:space="preserve">Splitting pada </w:t>
-      </w:r>
-      <w:proofErr w:type="spellStart"/>
-      <w:r>
-        <w:rPr>
-          <w:sz w:val="28"/>
-          <w:szCs w:val="24"/>
-        </w:rPr>
-        <w:t>umumnya</w:t>
-      </w:r>
-      <w:proofErr w:type="spellEnd"/>
-      <w:r>
-        <w:rPr>
-          <w:sz w:val="28"/>
-          <w:szCs w:val="24"/>
-        </w:rPr>
-        <w:t xml:space="preserve"> </w:t>
-      </w:r>
-      <w:proofErr w:type="spellStart"/>
-      <w:r>
-        <w:rPr>
-          <w:sz w:val="28"/>
-          <w:szCs w:val="24"/>
-        </w:rPr>
-        <w:t>menggunakan</w:t>
-      </w:r>
-      <w:proofErr w:type="spellEnd"/>
-      <w:r>
-        <w:rPr>
-          <w:sz w:val="28"/>
-          <w:szCs w:val="24"/>
-        </w:rPr>
-        <w:t xml:space="preserve"> &lt;span&gt; yang </w:t>
-      </w:r>
-      <w:proofErr w:type="spellStart"/>
-      <w:r>
-        <w:rPr>
-          <w:sz w:val="28"/>
-          <w:szCs w:val="24"/>
-        </w:rPr>
-        <w:t>diberi</w:t>
-      </w:r>
-      <w:proofErr w:type="spellEnd"/>
-      <w:r>
-        <w:rPr>
-          <w:sz w:val="28"/>
-          <w:szCs w:val="24"/>
-        </w:rPr>
-        <w:t xml:space="preserve"> CSS dan </w:t>
-      </w:r>
-      <w:proofErr w:type="spellStart"/>
-      <w:r>
-        <w:rPr>
-          <w:sz w:val="28"/>
-          <w:szCs w:val="24"/>
-        </w:rPr>
-        <w:t>atribut</w:t>
-      </w:r>
-      <w:proofErr w:type="spellEnd"/>
-      <w:r>
-        <w:rPr>
-          <w:sz w:val="28"/>
-          <w:szCs w:val="24"/>
-        </w:rPr>
-        <w:t xml:space="preserve"> data </w:t>
-      </w:r>
-      <w:proofErr w:type="spellStart"/>
-      <w:r>
-        <w:rPr>
-          <w:sz w:val="28"/>
-          <w:szCs w:val="24"/>
-        </w:rPr>
-        <w:t>sehingga</w:t>
-      </w:r>
-      <w:proofErr w:type="spellEnd"/>
-      <w:r>
-        <w:rPr>
-          <w:sz w:val="28"/>
-          <w:szCs w:val="24"/>
-        </w:rPr>
-        <w:t xml:space="preserve"> </w:t>
-      </w:r>
-      <w:proofErr w:type="spellStart"/>
-      <w:r>
-        <w:rPr>
-          <w:sz w:val="28"/>
-          <w:szCs w:val="24"/>
-        </w:rPr>
-        <w:t>memungkinkan</w:t>
-      </w:r>
-      <w:proofErr w:type="spellEnd"/>
-      <w:r>
-        <w:rPr>
-          <w:sz w:val="28"/>
-          <w:szCs w:val="24"/>
-        </w:rPr>
-        <w:t xml:space="preserve"> </w:t>
-      </w:r>
-      <w:proofErr w:type="spellStart"/>
-      <w:r>
-        <w:rPr>
-          <w:sz w:val="28"/>
-          <w:szCs w:val="24"/>
-        </w:rPr>
-        <w:t>untuk</w:t>
-      </w:r>
-      <w:proofErr w:type="spellEnd"/>
-      <w:r>
-        <w:rPr>
-          <w:sz w:val="28"/>
-          <w:szCs w:val="24"/>
-        </w:rPr>
-        <w:t xml:space="preserve"> </w:t>
-      </w:r>
-      <w:proofErr w:type="spellStart"/>
-      <w:r>
-        <w:rPr>
-          <w:sz w:val="28"/>
-          <w:szCs w:val="24"/>
-        </w:rPr>
-        <w:t>mengaplikasikan</w:t>
-      </w:r>
-      <w:proofErr w:type="spellEnd"/>
-      <w:r>
-        <w:rPr>
-          <w:sz w:val="28"/>
-          <w:szCs w:val="24"/>
-        </w:rPr>
-        <w:t xml:space="preserve"> </w:t>
-      </w:r>
-      <w:proofErr w:type="spellStart"/>
-      <w:r>
-        <w:rPr>
-          <w:sz w:val="28"/>
-          <w:szCs w:val="24"/>
-        </w:rPr>
-        <w:t>transisi</w:t>
-      </w:r>
-      <w:proofErr w:type="spellEnd"/>
-      <w:r>
-        <w:rPr>
-          <w:sz w:val="28"/>
-          <w:szCs w:val="24"/>
-        </w:rPr>
-        <w:t xml:space="preserve"> dan </w:t>
-      </w:r>
-      <w:proofErr w:type="spellStart"/>
-      <w:r>
-        <w:rPr>
-          <w:sz w:val="28"/>
-          <w:szCs w:val="24"/>
-        </w:rPr>
-        <w:t>animasi</w:t>
-      </w:r>
-      <w:proofErr w:type="spellEnd"/>
-      <w:r>
-        <w:rPr>
-          <w:sz w:val="28"/>
-          <w:szCs w:val="24"/>
-        </w:rPr>
-        <w:t xml:space="preserve"> yang </w:t>
-      </w:r>
-      <w:proofErr w:type="spellStart"/>
-      <w:r>
-        <w:rPr>
-          <w:sz w:val="28"/>
-          <w:szCs w:val="24"/>
-        </w:rPr>
-        <w:t>sebelumnya</w:t>
-      </w:r>
-      <w:proofErr w:type="spellEnd"/>
-      <w:r>
-        <w:rPr>
-          <w:sz w:val="28"/>
-          <w:szCs w:val="24"/>
-        </w:rPr>
-        <w:t xml:space="preserve"> </w:t>
-      </w:r>
-      <w:proofErr w:type="spellStart"/>
-      <w:r>
-        <w:rPr>
-          <w:sz w:val="28"/>
-          <w:szCs w:val="24"/>
-        </w:rPr>
-        <w:t>tidak</w:t>
-      </w:r>
-      <w:proofErr w:type="spellEnd"/>
-      <w:r>
-        <w:rPr>
-          <w:sz w:val="28"/>
-          <w:szCs w:val="24"/>
-        </w:rPr>
-        <w:t xml:space="preserve"> </w:t>
-      </w:r>
-      <w:proofErr w:type="spellStart"/>
-      <w:r>
-        <w:rPr>
-          <w:sz w:val="28"/>
-          <w:szCs w:val="24"/>
-        </w:rPr>
-        <w:t>dapat</w:t>
-      </w:r>
-      <w:proofErr w:type="spellEnd"/>
-      <w:r>
-        <w:rPr>
-          <w:sz w:val="28"/>
-          <w:szCs w:val="24"/>
-        </w:rPr>
-        <w:t xml:space="preserve"> </w:t>
-      </w:r>
-      <w:proofErr w:type="spellStart"/>
-      <w:r>
-        <w:rPr>
-          <w:sz w:val="28"/>
-          <w:szCs w:val="24"/>
-        </w:rPr>
-        <w:t>dilakukan</w:t>
-      </w:r>
-      <w:proofErr w:type="spellEnd"/>
-      <w:r>
-        <w:rPr>
-          <w:sz w:val="28"/>
-          <w:szCs w:val="24"/>
-        </w:rPr>
-        <w:t xml:space="preserve"> </w:t>
-      </w:r>
-      <w:proofErr w:type="spellStart"/>
-      <w:r>
-        <w:rPr>
-          <w:sz w:val="28"/>
-          <w:szCs w:val="24"/>
-        </w:rPr>
-        <w:t>dengan</w:t>
-      </w:r>
-      <w:proofErr w:type="spellEnd"/>
-      <w:r>
-        <w:rPr>
-          <w:sz w:val="28"/>
-          <w:szCs w:val="24"/>
-        </w:rPr>
-        <w:t xml:space="preserve"> CSS.</w:t>
+        <w:t>Splitting pada umumnya menggunakan &lt;span&gt; yang diberi CSS dan atribut data sehingga memungkinkan untuk mengaplikasikan transisi dan animasi yang sebelumnya tidak dapat dilakukan dengan CSS.</w:t>
       </w:r>
     </w:p>
     <w:p>
@@ -1077,190 +594,14 @@
           <w:sz w:val="28"/>
           <w:szCs w:val="24"/>
         </w:rPr>
-        <w:t xml:space="preserve">Splitting </w:t>
-      </w:r>
-      <w:proofErr w:type="spellStart"/>
-      <w:r>
-        <w:rPr>
-          <w:sz w:val="28"/>
-          <w:szCs w:val="24"/>
-        </w:rPr>
-        <w:t>dapat</w:t>
-      </w:r>
-      <w:proofErr w:type="spellEnd"/>
-      <w:r>
-        <w:rPr>
-          <w:sz w:val="28"/>
-          <w:szCs w:val="24"/>
-        </w:rPr>
-        <w:t xml:space="preserve"> </w:t>
-      </w:r>
-      <w:proofErr w:type="spellStart"/>
-      <w:r>
-        <w:rPr>
-          <w:sz w:val="28"/>
-          <w:szCs w:val="24"/>
-        </w:rPr>
-        <w:t>digunakan</w:t>
-      </w:r>
-      <w:proofErr w:type="spellEnd"/>
-      <w:r>
-        <w:rPr>
-          <w:sz w:val="28"/>
-          <w:szCs w:val="24"/>
-        </w:rPr>
-        <w:t xml:space="preserve"> </w:t>
-      </w:r>
-      <w:proofErr w:type="spellStart"/>
-      <w:r>
-        <w:rPr>
-          <w:sz w:val="28"/>
-          <w:szCs w:val="24"/>
-        </w:rPr>
-        <w:t>tanpa</w:t>
-      </w:r>
-      <w:proofErr w:type="spellEnd"/>
-      <w:r>
-        <w:rPr>
-          <w:sz w:val="28"/>
-          <w:szCs w:val="24"/>
-        </w:rPr>
-        <w:t xml:space="preserve"> </w:t>
-      </w:r>
-      <w:proofErr w:type="spellStart"/>
-      <w:r>
-        <w:rPr>
-          <w:sz w:val="28"/>
-          <w:szCs w:val="24"/>
-        </w:rPr>
-        <w:t>menyertakan</w:t>
-      </w:r>
-      <w:proofErr w:type="spellEnd"/>
-      <w:r>
-        <w:rPr>
-          <w:sz w:val="28"/>
-          <w:szCs w:val="24"/>
-        </w:rPr>
-        <w:t xml:space="preserve"> parameter, yang </w:t>
-      </w:r>
-      <w:proofErr w:type="spellStart"/>
-      <w:r>
-        <w:rPr>
-          <w:sz w:val="28"/>
-          <w:szCs w:val="24"/>
-        </w:rPr>
-        <w:t>akan</w:t>
-      </w:r>
-      <w:proofErr w:type="spellEnd"/>
-      <w:r>
-        <w:rPr>
-          <w:sz w:val="28"/>
-          <w:szCs w:val="24"/>
-        </w:rPr>
-        <w:t xml:space="preserve"> </w:t>
-      </w:r>
-      <w:proofErr w:type="spellStart"/>
-      <w:r>
-        <w:rPr>
-          <w:sz w:val="28"/>
-          <w:szCs w:val="24"/>
-        </w:rPr>
-        <w:t>membuat</w:t>
-      </w:r>
-      <w:r>
-        <w:rPr>
-          <w:sz w:val="28"/>
-          <w:szCs w:val="24"/>
-        </w:rPr>
-        <w:t>nya</w:t>
-      </w:r>
-      <w:proofErr w:type="spellEnd"/>
-      <w:r>
-        <w:rPr>
-          <w:sz w:val="28"/>
-          <w:szCs w:val="24"/>
-        </w:rPr>
-        <w:t xml:space="preserve"> </w:t>
-      </w:r>
-      <w:proofErr w:type="spellStart"/>
-      <w:r>
-        <w:rPr>
-          <w:sz w:val="28"/>
-          <w:szCs w:val="24"/>
-        </w:rPr>
-        <w:t>secara</w:t>
-      </w:r>
-      <w:proofErr w:type="spellEnd"/>
-      <w:r>
-        <w:rPr>
-          <w:sz w:val="28"/>
-          <w:szCs w:val="24"/>
-        </w:rPr>
-        <w:t xml:space="preserve"> default </w:t>
-      </w:r>
-      <w:proofErr w:type="spellStart"/>
-      <w:r>
-        <w:rPr>
-          <w:sz w:val="28"/>
-          <w:szCs w:val="24"/>
-        </w:rPr>
-        <w:t>memisahkan</w:t>
-      </w:r>
-      <w:proofErr w:type="spellEnd"/>
-      <w:r>
-        <w:rPr>
-          <w:sz w:val="28"/>
-          <w:szCs w:val="24"/>
-        </w:rPr>
-        <w:t xml:space="preserve"> </w:t>
-      </w:r>
-      <w:proofErr w:type="spellStart"/>
-      <w:r>
-        <w:rPr>
-          <w:sz w:val="28"/>
-          <w:szCs w:val="24"/>
-        </w:rPr>
-        <w:t>semua</w:t>
-      </w:r>
-      <w:proofErr w:type="spellEnd"/>
-      <w:r>
-        <w:rPr>
-          <w:sz w:val="28"/>
-          <w:szCs w:val="24"/>
-        </w:rPr>
-        <w:t xml:space="preserve"> element </w:t>
-      </w:r>
-      <w:proofErr w:type="spellStart"/>
-      <w:r>
-        <w:rPr>
-          <w:sz w:val="28"/>
-          <w:szCs w:val="24"/>
-        </w:rPr>
-        <w:t>dengan</w:t>
-      </w:r>
-      <w:proofErr w:type="spellEnd"/>
-      <w:r>
-        <w:rPr>
-          <w:sz w:val="28"/>
-          <w:szCs w:val="24"/>
-        </w:rPr>
-        <w:t xml:space="preserve"> </w:t>
-      </w:r>
-      <w:proofErr w:type="spellStart"/>
-      <w:r>
-        <w:rPr>
-          <w:sz w:val="28"/>
-          <w:szCs w:val="24"/>
-        </w:rPr>
-        <w:t>atribut</w:t>
-      </w:r>
-      <w:proofErr w:type="spellEnd"/>
-      <w:r>
-        <w:rPr>
-          <w:sz w:val="28"/>
-          <w:szCs w:val="24"/>
-        </w:rPr>
-        <w:t xml:space="preserve"> </w:t>
+        <w:t>Splitting dapat digunakan tanpa menyertakan parameter, yang akan membuat</w:t>
+      </w:r>
+      <w:r>
+        <w:rPr>
+          <w:sz w:val="28"/>
+          <w:szCs w:val="24"/>
+        </w:rPr>
+        <w:t xml:space="preserve">nya secara default memisahkan semua element dengan atribut </w:t>
       </w:r>
       <w:r>
         <w:rPr>
@@ -1275,55 +616,7 @@
           <w:sz w:val="28"/>
           <w:szCs w:val="24"/>
         </w:rPr>
-        <w:t xml:space="preserve"> </w:t>
-      </w:r>
-      <w:proofErr w:type="spellStart"/>
-      <w:r>
-        <w:rPr>
-          <w:sz w:val="28"/>
-          <w:szCs w:val="24"/>
-        </w:rPr>
-        <w:t>menjadi</w:t>
-      </w:r>
-      <w:proofErr w:type="spellEnd"/>
-      <w:r>
-        <w:rPr>
-          <w:sz w:val="28"/>
-          <w:szCs w:val="24"/>
-        </w:rPr>
-        <w:t xml:space="preserve"> </w:t>
-      </w:r>
-      <w:proofErr w:type="spellStart"/>
-      <w:r>
-        <w:rPr>
-          <w:sz w:val="28"/>
-          <w:szCs w:val="24"/>
-        </w:rPr>
-        <w:t>karakter</w:t>
-      </w:r>
-      <w:proofErr w:type="spellEnd"/>
-      <w:r>
-        <w:rPr>
-          <w:sz w:val="28"/>
-          <w:szCs w:val="24"/>
-        </w:rPr>
-        <w:t>/</w:t>
-      </w:r>
-      <w:proofErr w:type="spellStart"/>
-      <w:r>
-        <w:rPr>
-          <w:sz w:val="28"/>
-          <w:szCs w:val="24"/>
-        </w:rPr>
-        <w:t>huruf</w:t>
-      </w:r>
-      <w:proofErr w:type="spellEnd"/>
-      <w:r>
-        <w:rPr>
-          <w:sz w:val="28"/>
-          <w:szCs w:val="24"/>
-        </w:rPr>
-        <w:t>.</w:t>
+        <w:t xml:space="preserve"> menjadi karakter/huruf.</w:t>
       </w:r>
     </w:p>
     <w:p>
@@ -1339,119 +632,14 @@
           <w:sz w:val="28"/>
           <w:szCs w:val="24"/>
         </w:rPr>
-        <w:t xml:space="preserve">Pada Website </w:t>
-      </w:r>
-      <w:proofErr w:type="spellStart"/>
-      <w:r>
-        <w:rPr>
-          <w:sz w:val="28"/>
-          <w:szCs w:val="24"/>
-        </w:rPr>
-        <w:t>sederhana</w:t>
-      </w:r>
-      <w:proofErr w:type="spellEnd"/>
-      <w:r>
-        <w:rPr>
-          <w:sz w:val="28"/>
-          <w:szCs w:val="24"/>
-        </w:rPr>
-        <w:t xml:space="preserve"> yang kami </w:t>
-      </w:r>
-      <w:proofErr w:type="spellStart"/>
-      <w:r>
-        <w:rPr>
-          <w:sz w:val="28"/>
-          <w:szCs w:val="24"/>
-        </w:rPr>
-        <w:t>buat</w:t>
-      </w:r>
-      <w:proofErr w:type="spellEnd"/>
-      <w:r>
-        <w:rPr>
-          <w:sz w:val="28"/>
-          <w:szCs w:val="24"/>
-        </w:rPr>
-        <w:t xml:space="preserve">, kami </w:t>
-      </w:r>
-      <w:proofErr w:type="spellStart"/>
-      <w:r>
-        <w:rPr>
-          <w:sz w:val="28"/>
-          <w:szCs w:val="24"/>
-        </w:rPr>
-        <w:t>menggunakan</w:t>
-      </w:r>
-      <w:proofErr w:type="spellEnd"/>
-      <w:r>
-        <w:rPr>
-          <w:sz w:val="28"/>
-          <w:szCs w:val="24"/>
-        </w:rPr>
-        <w:t xml:space="preserve"> </w:t>
-      </w:r>
-      <w:proofErr w:type="spellStart"/>
-      <w:r>
-        <w:rPr>
-          <w:sz w:val="28"/>
-          <w:szCs w:val="24"/>
-        </w:rPr>
-        <w:t>fungsi</w:t>
-      </w:r>
-      <w:proofErr w:type="spellEnd"/>
-      <w:r>
-        <w:rPr>
-          <w:sz w:val="28"/>
-          <w:szCs w:val="24"/>
-        </w:rPr>
-        <w:t xml:space="preserve"> </w:t>
-      </w:r>
-      <w:proofErr w:type="gramStart"/>
-      <w:r>
-        <w:rPr>
-          <w:sz w:val="28"/>
-          <w:szCs w:val="24"/>
-        </w:rPr>
-        <w:t>Splitting(</w:t>
-      </w:r>
-      <w:proofErr w:type="gramEnd"/>
-      <w:r>
-        <w:rPr>
-          <w:sz w:val="28"/>
-          <w:szCs w:val="24"/>
-        </w:rPr>
-        <w:t xml:space="preserve">) </w:t>
-      </w:r>
-      <w:proofErr w:type="spellStart"/>
-      <w:r>
-        <w:rPr>
-          <w:sz w:val="28"/>
-          <w:szCs w:val="24"/>
-        </w:rPr>
-        <w:t>dengan</w:t>
-      </w:r>
-      <w:proofErr w:type="spellEnd"/>
-      <w:r>
-        <w:rPr>
-          <w:sz w:val="28"/>
-          <w:szCs w:val="24"/>
-        </w:rPr>
-        <w:t xml:space="preserve"> </w:t>
-      </w:r>
-      <w:proofErr w:type="spellStart"/>
-      <w:r>
-        <w:rPr>
-          <w:sz w:val="28"/>
-          <w:szCs w:val="24"/>
-        </w:rPr>
-        <w:t>atribut</w:t>
-      </w:r>
-      <w:proofErr w:type="spellEnd"/>
-      <w:r>
-        <w:rPr>
-          <w:sz w:val="28"/>
-          <w:szCs w:val="24"/>
-        </w:rPr>
-        <w:t xml:space="preserve"> class </w:t>
+        <w:t xml:space="preserve">Pada Website sederhana yang kami buat, kami menggunakan fungsi Splitting() </w:t>
+      </w:r>
+      <w:r>
+        <w:rPr>
+          <w:sz w:val="28"/>
+          <w:szCs w:val="24"/>
+        </w:rPr>
+        <w:t xml:space="preserve">dengan atribut class </w:t>
       </w:r>
       <w:r>
         <w:rPr>
@@ -1466,135 +654,7 @@
           <w:sz w:val="28"/>
           <w:szCs w:val="24"/>
         </w:rPr>
-        <w:t xml:space="preserve"> </w:t>
-      </w:r>
-      <w:proofErr w:type="spellStart"/>
-      <w:r>
-        <w:rPr>
-          <w:sz w:val="28"/>
-          <w:szCs w:val="24"/>
-        </w:rPr>
-        <w:t>untuk</w:t>
-      </w:r>
-      <w:proofErr w:type="spellEnd"/>
-      <w:r>
-        <w:rPr>
-          <w:sz w:val="28"/>
-          <w:szCs w:val="24"/>
-        </w:rPr>
-        <w:t xml:space="preserve"> </w:t>
-      </w:r>
-      <w:proofErr w:type="spellStart"/>
-      <w:r>
-        <w:rPr>
-          <w:sz w:val="28"/>
-          <w:szCs w:val="24"/>
-        </w:rPr>
-        <w:t>membagi</w:t>
-      </w:r>
-      <w:proofErr w:type="spellEnd"/>
-      <w:r>
-        <w:rPr>
-          <w:sz w:val="28"/>
-          <w:szCs w:val="24"/>
-        </w:rPr>
-        <w:t xml:space="preserve"> kata </w:t>
-      </w:r>
-      <w:proofErr w:type="spellStart"/>
-      <w:r>
-        <w:rPr>
-          <w:sz w:val="28"/>
-          <w:szCs w:val="24"/>
-        </w:rPr>
-        <w:t>menjadi</w:t>
-      </w:r>
-      <w:proofErr w:type="spellEnd"/>
-      <w:r>
-        <w:rPr>
-          <w:sz w:val="28"/>
-          <w:szCs w:val="24"/>
-        </w:rPr>
-        <w:t xml:space="preserve"> </w:t>
-      </w:r>
-      <w:proofErr w:type="spellStart"/>
-      <w:r>
-        <w:rPr>
-          <w:sz w:val="28"/>
-          <w:szCs w:val="24"/>
-        </w:rPr>
-        <w:t>karakter</w:t>
-      </w:r>
-      <w:proofErr w:type="spellEnd"/>
-      <w:r>
-        <w:rPr>
-          <w:sz w:val="28"/>
-          <w:szCs w:val="24"/>
-        </w:rPr>
-        <w:t xml:space="preserve"> (</w:t>
-      </w:r>
-      <w:proofErr w:type="spellStart"/>
-      <w:r>
-        <w:rPr>
-          <w:sz w:val="28"/>
-          <w:szCs w:val="24"/>
-        </w:rPr>
-        <w:t>huruf</w:t>
-      </w:r>
-      <w:proofErr w:type="spellEnd"/>
-      <w:r>
-        <w:rPr>
-          <w:sz w:val="28"/>
-          <w:szCs w:val="24"/>
-        </w:rPr>
-        <w:t xml:space="preserve"> per </w:t>
-      </w:r>
-      <w:proofErr w:type="spellStart"/>
-      <w:r>
-        <w:rPr>
-          <w:sz w:val="28"/>
-          <w:szCs w:val="24"/>
-        </w:rPr>
-        <w:t>huruf</w:t>
-      </w:r>
-      <w:proofErr w:type="spellEnd"/>
-      <w:r>
-        <w:rPr>
-          <w:sz w:val="28"/>
-          <w:szCs w:val="24"/>
-        </w:rPr>
-        <w:t xml:space="preserve">) agar </w:t>
-      </w:r>
-      <w:proofErr w:type="spellStart"/>
-      <w:r>
-        <w:rPr>
-          <w:sz w:val="28"/>
-          <w:szCs w:val="24"/>
-        </w:rPr>
-        <w:t>dapat</w:t>
-      </w:r>
-      <w:proofErr w:type="spellEnd"/>
-      <w:r>
-        <w:rPr>
-          <w:sz w:val="28"/>
-          <w:szCs w:val="24"/>
-        </w:rPr>
-        <w:t xml:space="preserve"> </w:t>
-      </w:r>
-      <w:proofErr w:type="spellStart"/>
-      <w:r>
-        <w:rPr>
-          <w:sz w:val="28"/>
-          <w:szCs w:val="24"/>
-        </w:rPr>
-        <w:t>dianimasi</w:t>
-      </w:r>
-      <w:proofErr w:type="spellEnd"/>
-      <w:r>
-        <w:rPr>
-          <w:sz w:val="28"/>
-          <w:szCs w:val="24"/>
-        </w:rPr>
-        <w:t>.</w:t>
+        <w:t xml:space="preserve"> untuk membagi kata menjadi karakter (huruf per huruf) agar dapat dianimasi.</w:t>
       </w:r>
     </w:p>
     <w:p>
@@ -1605,56 +665,13 @@
           <w:szCs w:val="24"/>
         </w:rPr>
       </w:pPr>
-      <w:proofErr w:type="spellStart"/>
-      <w:r>
-        <w:rPr>
-          <w:sz w:val="28"/>
-          <w:szCs w:val="24"/>
-        </w:rPr>
-        <w:t>Berikut</w:t>
-      </w:r>
-      <w:proofErr w:type="spellEnd"/>
-      <w:r>
-        <w:rPr>
-          <w:sz w:val="28"/>
-          <w:szCs w:val="24"/>
-        </w:rPr>
-        <w:t xml:space="preserve"> </w:t>
-      </w:r>
-      <w:proofErr w:type="spellStart"/>
-      <w:r>
-        <w:rPr>
-          <w:sz w:val="28"/>
-          <w:szCs w:val="24"/>
-        </w:rPr>
-        <w:t>contoh</w:t>
-      </w:r>
-      <w:proofErr w:type="spellEnd"/>
-      <w:r>
-        <w:rPr>
-          <w:sz w:val="28"/>
-          <w:szCs w:val="24"/>
-        </w:rPr>
-        <w:t xml:space="preserve"> splitting.js yang kami </w:t>
-      </w:r>
-      <w:proofErr w:type="spellStart"/>
-      <w:proofErr w:type="gramStart"/>
-      <w:r>
-        <w:rPr>
-          <w:sz w:val="28"/>
-          <w:szCs w:val="24"/>
-        </w:rPr>
-        <w:t>buat</w:t>
-      </w:r>
-      <w:proofErr w:type="spellEnd"/>
-      <w:r>
-        <w:rPr>
-          <w:sz w:val="28"/>
-          <w:szCs w:val="24"/>
-        </w:rPr>
-        <w:t xml:space="preserve"> :</w:t>
-      </w:r>
-      <w:proofErr w:type="gramEnd"/>
+      <w:r>
+        <w:rPr>
+          <w:sz w:val="28"/>
+          <w:szCs w:val="24"/>
+        </w:rPr>
+        <w:t>Berikut contoh splitting.js yang kami buat :</w:t>
+      </w:r>
     </w:p>
     <w:p>
       <w:pPr>
@@ -1689,6 +706,7 @@
       </w:pPr>
       <w:r>
         <w:rPr>
+          <w:noProof/>
           <w:sz w:val="28"/>
           <w:szCs w:val="24"/>
         </w:rPr>
@@ -1744,21 +762,12 @@
           <w:szCs w:val="24"/>
         </w:rPr>
       </w:pPr>
-      <w:proofErr w:type="spellStart"/>
-      <w:r>
-        <w:rPr>
-          <w:sz w:val="28"/>
-          <w:szCs w:val="24"/>
-        </w:rPr>
-        <w:t>Css</w:t>
-      </w:r>
-      <w:proofErr w:type="spellEnd"/>
-      <w:r>
-        <w:rPr>
-          <w:sz w:val="28"/>
-          <w:szCs w:val="24"/>
-        </w:rPr>
-        <w:t>:</w:t>
+      <w:r>
+        <w:rPr>
+          <w:sz w:val="28"/>
+          <w:szCs w:val="24"/>
+        </w:rPr>
+        <w:t>Css:</w:t>
       </w:r>
     </w:p>
     <w:p>
@@ -1771,6 +780,7 @@
       </w:pPr>
       <w:r>
         <w:rPr>
+          <w:noProof/>
           <w:sz w:val="28"/>
           <w:szCs w:val="24"/>
         </w:rPr>
@@ -1824,21 +834,7 @@
           <w:rPr>
             <w:rStyle w:val="Hyperlink"/>
           </w:rPr>
-          <w:t xml:space="preserve">Splitting/splitting.css at master · </w:t>
-        </w:r>
-        <w:proofErr w:type="spellStart"/>
-        <w:r>
-          <w:rPr>
-            <w:rStyle w:val="Hyperlink"/>
-          </w:rPr>
-          <w:t>shshaw</w:t>
-        </w:r>
-        <w:proofErr w:type="spellEnd"/>
-        <w:r>
-          <w:rPr>
-            <w:rStyle w:val="Hyperlink"/>
-          </w:rPr>
-          <w:t>/Splitting (github.com)</w:t>
+          <w:t>Splitting/splitting.css at master · shshaw/Splitting (github.com)</w:t>
         </w:r>
       </w:hyperlink>
     </w:p>
@@ -1850,21 +846,12 @@
           <w:szCs w:val="24"/>
         </w:rPr>
       </w:pPr>
-      <w:proofErr w:type="spellStart"/>
-      <w:r>
-        <w:rPr>
-          <w:sz w:val="28"/>
-          <w:szCs w:val="24"/>
-        </w:rPr>
-        <w:t>Javascript</w:t>
-      </w:r>
-      <w:proofErr w:type="spellEnd"/>
-      <w:r>
-        <w:rPr>
-          <w:sz w:val="28"/>
-          <w:szCs w:val="24"/>
-        </w:rPr>
-        <w:t>:</w:t>
+      <w:r>
+        <w:rPr>
+          <w:sz w:val="28"/>
+          <w:szCs w:val="24"/>
+        </w:rPr>
+        <w:t>Javascript:</w:t>
       </w:r>
     </w:p>
     <w:p>
@@ -1876,21 +863,7 @@
           <w:rPr>
             <w:rStyle w:val="Hyperlink"/>
           </w:rPr>
-          <w:t xml:space="preserve">Splitting/splitting.js at master · </w:t>
-        </w:r>
-        <w:proofErr w:type="spellStart"/>
-        <w:r>
-          <w:rPr>
-            <w:rStyle w:val="Hyperlink"/>
-          </w:rPr>
-          <w:t>shshaw</w:t>
-        </w:r>
-        <w:proofErr w:type="spellEnd"/>
-        <w:r>
-          <w:rPr>
-            <w:rStyle w:val="Hyperlink"/>
-          </w:rPr>
-          <w:t>/Splitting (github.com)</w:t>
+          <w:t>Splitting/splitting.js at master · shshaw/Splitting (github.com)</w:t>
         </w:r>
       </w:hyperlink>
     </w:p>
@@ -1898,54 +871,30 @@
       <w:pPr>
         <w:ind w:left="1080" w:firstLine="0"/>
       </w:pPr>
-    </w:p>
-    <w:p>
-      <w:pPr>
-        <w:ind w:left="1080" w:firstLine="0"/>
-      </w:pPr>
-      <w:proofErr w:type="spellStart"/>
-      <w:r>
-        <w:t>Tampilan</w:t>
-      </w:r>
-      <w:proofErr w:type="spellEnd"/>
-      <w:r>
-        <w:t xml:space="preserve"> yang </w:t>
-      </w:r>
-      <w:proofErr w:type="spellStart"/>
-      <w:proofErr w:type="gramStart"/>
-      <w:r>
-        <w:t>dihasilkan</w:t>
-      </w:r>
-      <w:proofErr w:type="spellEnd"/>
-      <w:r>
-        <w:t xml:space="preserve"> :</w:t>
-      </w:r>
-      <w:proofErr w:type="gramEnd"/>
-    </w:p>
-    <w:p>
-      <w:pPr>
-        <w:ind w:left="1080" w:firstLine="0"/>
+      <w:r>
         <w:rPr>
           <w:noProof/>
         </w:rPr>
-      </w:pPr>
-    </w:p>
-    <w:p>
-      <w:pPr>
-        <w:ind w:firstLine="0"/>
-        <w:rPr>
-          <w:sz w:val="28"/>
-          <w:szCs w:val="24"/>
-        </w:rPr>
-      </w:pPr>
-      <w:r>
-        <w:rPr>
-          <w:noProof/>
-        </w:rPr>
         <w:drawing>
-          <wp:inline distT="0" distB="0" distL="0" distR="0" wp14:anchorId="016164FF" wp14:editId="3A76D620">
-            <wp:extent cx="5729342" cy="2914883"/>
-            <wp:effectExtent l="0" t="0" r="5080" b="0"/>
+          <wp:anchor distT="0" distB="0" distL="114300" distR="114300" simplePos="0" relativeHeight="251659264" behindDoc="1" locked="0" layoutInCell="1" allowOverlap="1" wp14:anchorId="016164FF" wp14:editId="257C4915">
+            <wp:simplePos x="0" y="0"/>
+            <wp:positionH relativeFrom="column">
+              <wp:posOffset>0</wp:posOffset>
+            </wp:positionH>
+            <wp:positionV relativeFrom="paragraph">
+              <wp:posOffset>283845</wp:posOffset>
+            </wp:positionV>
+            <wp:extent cx="3065780" cy="1559560"/>
+            <wp:effectExtent l="0" t="0" r="1270" b="2540"/>
+            <wp:wrapTight wrapText="bothSides">
+              <wp:wrapPolygon edited="0">
+                <wp:start x="0" y="0"/>
+                <wp:lineTo x="0" y="21371"/>
+                <wp:lineTo x="21475" y="21371"/>
+                <wp:lineTo x="21475" y="0"/>
+                <wp:lineTo x="0" y="0"/>
+              </wp:wrapPolygon>
+            </wp:wrapTight>
             <wp:docPr id="12" name="Picture 12"/>
             <wp:cNvGraphicFramePr>
               <a:graphicFrameLocks xmlns:a="http://schemas.openxmlformats.org/drawingml/2006/main" noChangeAspect="1"/>
@@ -1958,14 +907,20 @@
                     <pic:cNvPicPr/>
                   </pic:nvPicPr>
                   <pic:blipFill rotWithShape="1">
-                    <a:blip r:embed="rId12"/>
+                    <a:blip r:embed="rId12" cstate="print">
+                      <a:extLst>
+                        <a:ext uri="{28A0092B-C50C-407E-A947-70E740481C1C}">
+                          <a14:useLocalDpi xmlns:a14="http://schemas.microsoft.com/office/drawing/2010/main" val="0"/>
+                        </a:ext>
+                      </a:extLst>
+                    </a:blip>
                     <a:srcRect t="9609" b="-58"/>
                     <a:stretch/>
                   </pic:blipFill>
                   <pic:spPr bwMode="auto">
                     <a:xfrm>
                       <a:off x="0" y="0"/>
-                      <a:ext cx="5731510" cy="2915986"/>
+                      <a:ext cx="3065780" cy="1559560"/>
                     </a:xfrm>
                     <a:prstGeom prst="rect">
                       <a:avLst/>
@@ -1982,7 +937,13 @@
                 </pic:pic>
               </a:graphicData>
             </a:graphic>
-          </wp:inline>
+            <wp14:sizeRelH relativeFrom="page">
+              <wp14:pctWidth>0</wp14:pctWidth>
+            </wp14:sizeRelH>
+            <wp14:sizeRelV relativeFrom="page">
+              <wp14:pctHeight>0</wp14:pctHeight>
+            </wp14:sizeRelV>
+          </wp:anchor>
         </w:drawing>
       </w:r>
       <w:r>
@@ -1990,9 +951,17 @@
           <w:noProof/>
         </w:rPr>
         <w:drawing>
-          <wp:inline distT="0" distB="0" distL="0" distR="0" wp14:anchorId="34F485D8" wp14:editId="217F5798">
-            <wp:extent cx="5731510" cy="2906762"/>
-            <wp:effectExtent l="0" t="0" r="2540" b="8255"/>
+          <wp:anchor distT="0" distB="0" distL="114300" distR="114300" simplePos="0" relativeHeight="251658240" behindDoc="0" locked="0" layoutInCell="1" allowOverlap="1" wp14:anchorId="34F485D8" wp14:editId="4A198C1F">
+            <wp:simplePos x="0" y="0"/>
+            <wp:positionH relativeFrom="column">
+              <wp:posOffset>3162300</wp:posOffset>
+            </wp:positionH>
+            <wp:positionV relativeFrom="paragraph">
+              <wp:posOffset>270510</wp:posOffset>
+            </wp:positionV>
+            <wp:extent cx="3101340" cy="1572895"/>
+            <wp:effectExtent l="0" t="0" r="3810" b="8255"/>
+            <wp:wrapNone/>
             <wp:docPr id="13" name="Picture 13"/>
             <wp:cNvGraphicFramePr>
               <a:graphicFrameLocks xmlns:a="http://schemas.openxmlformats.org/drawingml/2006/main" noChangeAspect="1"/>
@@ -2005,14 +974,20 @@
                     <pic:cNvPicPr/>
                   </pic:nvPicPr>
                   <pic:blipFill rotWithShape="1">
-                    <a:blip r:embed="rId13"/>
+                    <a:blip r:embed="rId13" cstate="print">
+                      <a:extLst>
+                        <a:ext uri="{28A0092B-C50C-407E-A947-70E740481C1C}">
+                          <a14:useLocalDpi xmlns:a14="http://schemas.microsoft.com/office/drawing/2010/main" val="0"/>
+                        </a:ext>
+                      </a:extLst>
+                    </a:blip>
                     <a:srcRect t="9837"/>
                     <a:stretch/>
                   </pic:blipFill>
                   <pic:spPr bwMode="auto">
                     <a:xfrm>
                       <a:off x="0" y="0"/>
-                      <a:ext cx="5731510" cy="2906762"/>
+                      <a:ext cx="3101340" cy="1572895"/>
                     </a:xfrm>
                     <a:prstGeom prst="rect">
                       <a:avLst/>
@@ -2029,33 +1004,46 @@
                 </pic:pic>
               </a:graphicData>
             </a:graphic>
-          </wp:inline>
+          </wp:anchor>
         </w:drawing>
       </w:r>
       <w:r>
+        <w:t>Tampilan yang dihasilkan :</w:t>
+      </w:r>
+    </w:p>
+    <w:p>
+      <w:pPr>
+        <w:ind w:firstLine="0"/>
+        <w:rPr>
+          <w:sz w:val="28"/>
+          <w:szCs w:val="24"/>
+        </w:rPr>
+      </w:pPr>
+      <w:r>
         <w:rPr>
           <w:noProof/>
         </w:rPr>
-        <w:t xml:space="preserve"> </w:t>
-      </w:r>
-    </w:p>
-    <w:p>
-      <w:pPr>
-        <w:ind w:firstLine="0"/>
-        <w:rPr>
-          <w:noProof/>
-        </w:rPr>
-      </w:pPr>
-      <w:r>
-        <w:rPr>
-          <w:noProof/>
-        </w:rPr>
-        <w:lastRenderedPageBreak/>
         <w:drawing>
-          <wp:inline distT="0" distB="0" distL="0" distR="0" wp14:anchorId="1030B5A8" wp14:editId="1045ECE6">
-            <wp:extent cx="5731510" cy="2906762"/>
-            <wp:effectExtent l="0" t="0" r="2540" b="8255"/>
-            <wp:docPr id="14" name="Picture 14"/>
+          <wp:anchor distT="0" distB="0" distL="114300" distR="114300" simplePos="0" relativeHeight="251661312" behindDoc="1" locked="0" layoutInCell="1" allowOverlap="1" wp14:anchorId="38111AC4" wp14:editId="1C2541B3">
+            <wp:simplePos x="0" y="0"/>
+            <wp:positionH relativeFrom="column">
+              <wp:posOffset>3200400</wp:posOffset>
+            </wp:positionH>
+            <wp:positionV relativeFrom="paragraph">
+              <wp:posOffset>1705610</wp:posOffset>
+            </wp:positionV>
+            <wp:extent cx="3063240" cy="1562100"/>
+            <wp:effectExtent l="0" t="0" r="3810" b="0"/>
+            <wp:wrapTight wrapText="bothSides">
+              <wp:wrapPolygon edited="0">
+                <wp:start x="0" y="0"/>
+                <wp:lineTo x="0" y="21337"/>
+                <wp:lineTo x="21493" y="21337"/>
+                <wp:lineTo x="21493" y="0"/>
+                <wp:lineTo x="0" y="0"/>
+              </wp:wrapPolygon>
+            </wp:wrapTight>
+            <wp:docPr id="16" name="Picture 16"/>
             <wp:cNvGraphicFramePr>
               <a:graphicFrameLocks xmlns:a="http://schemas.openxmlformats.org/drawingml/2006/main" noChangeAspect="1"/>
             </wp:cNvGraphicFramePr>
@@ -2067,14 +1055,20 @@
                     <pic:cNvPicPr/>
                   </pic:nvPicPr>
                   <pic:blipFill rotWithShape="1">
-                    <a:blip r:embed="rId14"/>
-                    <a:srcRect t="9837"/>
+                    <a:blip r:embed="rId14" cstate="print">
+                      <a:extLst>
+                        <a:ext uri="{28A0092B-C50C-407E-A947-70E740481C1C}">
+                          <a14:useLocalDpi xmlns:a14="http://schemas.microsoft.com/office/drawing/2010/main" val="0"/>
+                        </a:ext>
+                      </a:extLst>
+                    </a:blip>
+                    <a:srcRect t="9345"/>
                     <a:stretch/>
                   </pic:blipFill>
                   <pic:spPr bwMode="auto">
                     <a:xfrm>
                       <a:off x="0" y="0"/>
-                      <a:ext cx="5731510" cy="2906762"/>
+                      <a:ext cx="3063240" cy="1562100"/>
                     </a:xfrm>
                     <a:prstGeom prst="rect">
                       <a:avLst/>
@@ -2091,7 +1085,13 @@
                 </pic:pic>
               </a:graphicData>
             </a:graphic>
-          </wp:inline>
+            <wp14:sizeRelH relativeFrom="margin">
+              <wp14:pctWidth>0</wp14:pctWidth>
+            </wp14:sizeRelH>
+            <wp14:sizeRelV relativeFrom="margin">
+              <wp14:pctHeight>0</wp14:pctHeight>
+            </wp14:sizeRelV>
+          </wp:anchor>
         </w:drawing>
       </w:r>
       <w:r>
@@ -2099,10 +1099,26 @@
           <w:noProof/>
         </w:rPr>
         <w:drawing>
-          <wp:inline distT="0" distB="0" distL="0" distR="0" wp14:anchorId="38111AC4" wp14:editId="2604820A">
-            <wp:extent cx="5731510" cy="2922619"/>
-            <wp:effectExtent l="0" t="0" r="2540" b="0"/>
-            <wp:docPr id="16" name="Picture 16"/>
+          <wp:anchor distT="0" distB="0" distL="114300" distR="114300" simplePos="0" relativeHeight="251660288" behindDoc="1" locked="0" layoutInCell="1" allowOverlap="1" wp14:anchorId="1030B5A8" wp14:editId="7FF59265">
+            <wp:simplePos x="0" y="0"/>
+            <wp:positionH relativeFrom="column">
+              <wp:posOffset>-15240</wp:posOffset>
+            </wp:positionH>
+            <wp:positionV relativeFrom="paragraph">
+              <wp:posOffset>1706245</wp:posOffset>
+            </wp:positionV>
+            <wp:extent cx="3078480" cy="1557655"/>
+            <wp:effectExtent l="0" t="0" r="7620" b="4445"/>
+            <wp:wrapTight wrapText="bothSides">
+              <wp:wrapPolygon edited="0">
+                <wp:start x="0" y="0"/>
+                <wp:lineTo x="0" y="21397"/>
+                <wp:lineTo x="21520" y="21397"/>
+                <wp:lineTo x="21520" y="0"/>
+                <wp:lineTo x="0" y="0"/>
+              </wp:wrapPolygon>
+            </wp:wrapTight>
+            <wp:docPr id="14" name="Picture 14"/>
             <wp:cNvGraphicFramePr>
               <a:graphicFrameLocks xmlns:a="http://schemas.openxmlformats.org/drawingml/2006/main" noChangeAspect="1"/>
             </wp:cNvGraphicFramePr>
@@ -2114,14 +1130,20 @@
                     <pic:cNvPicPr/>
                   </pic:nvPicPr>
                   <pic:blipFill rotWithShape="1">
-                    <a:blip r:embed="rId15"/>
-                    <a:srcRect t="9345"/>
+                    <a:blip r:embed="rId15" cstate="print">
+                      <a:extLst>
+                        <a:ext uri="{28A0092B-C50C-407E-A947-70E740481C1C}">
+                          <a14:useLocalDpi xmlns:a14="http://schemas.microsoft.com/office/drawing/2010/main" val="0"/>
+                        </a:ext>
+                      </a:extLst>
+                    </a:blip>
+                    <a:srcRect t="9837"/>
                     <a:stretch/>
                   </pic:blipFill>
                   <pic:spPr bwMode="auto">
                     <a:xfrm>
                       <a:off x="0" y="0"/>
-                      <a:ext cx="5731510" cy="2922619"/>
+                      <a:ext cx="3078480" cy="1557655"/>
                     </a:xfrm>
                     <a:prstGeom prst="rect">
                       <a:avLst/>
@@ -2138,17 +1160,37 @@
                 </pic:pic>
               </a:graphicData>
             </a:graphic>
-          </wp:inline>
+            <wp14:sizeRelH relativeFrom="margin">
+              <wp14:pctWidth>0</wp14:pctWidth>
+            </wp14:sizeRelH>
+            <wp14:sizeRelV relativeFrom="margin">
+              <wp14:pctHeight>0</wp14:pctHeight>
+            </wp14:sizeRelV>
+          </wp:anchor>
         </w:drawing>
       </w:r>
       <w:r>
         <w:rPr>
           <w:noProof/>
         </w:rPr>
+        <w:t xml:space="preserve"> </w:t>
+      </w:r>
+    </w:p>
+    <w:p>
+      <w:pPr>
+        <w:ind w:firstLine="0"/>
+        <w:rPr>
+          <w:noProof/>
+        </w:rPr>
+      </w:pPr>
+      <w:r>
+        <w:rPr>
+          <w:noProof/>
+        </w:rPr>
         <w:drawing>
-          <wp:inline distT="0" distB="0" distL="0" distR="0" wp14:anchorId="7E24FDF7" wp14:editId="1FEE9C13">
-            <wp:extent cx="5731510" cy="2896191"/>
-            <wp:effectExtent l="0" t="0" r="2540" b="0"/>
+          <wp:inline distT="0" distB="0" distL="0" distR="0" wp14:anchorId="7E24FDF7" wp14:editId="70EC6BD0">
+            <wp:extent cx="3056890" cy="1544679"/>
+            <wp:effectExtent l="0" t="0" r="0" b="0"/>
             <wp:docPr id="15" name="Picture 15"/>
             <wp:cNvGraphicFramePr>
               <a:graphicFrameLocks xmlns:a="http://schemas.openxmlformats.org/drawingml/2006/main" noChangeAspect="1"/>
@@ -2168,7 +1210,7 @@
                   <pic:spPr bwMode="auto">
                     <a:xfrm>
                       <a:off x="0" y="0"/>
-                      <a:ext cx="5731510" cy="2896191"/>
+                      <a:ext cx="3056890" cy="1544679"/>
                     </a:xfrm>
                     <a:prstGeom prst="rect">
                       <a:avLst/>
@@ -2191,15 +1233,6 @@
     </w:p>
     <w:p>
       <w:pPr>
-        <w:ind w:firstLine="0"/>
-        <w:rPr>
-          <w:sz w:val="28"/>
-          <w:szCs w:val="24"/>
-        </w:rPr>
-      </w:pPr>
-    </w:p>
-    <w:p>
-      <w:pPr>
         <w:ind w:left="1080" w:firstLine="0"/>
         <w:rPr>
           <w:sz w:val="28"/>
@@ -2211,39 +1244,7 @@
           <w:sz w:val="28"/>
           <w:szCs w:val="24"/>
         </w:rPr>
-        <w:t xml:space="preserve">Guide </w:t>
-      </w:r>
-      <w:proofErr w:type="spellStart"/>
-      <w:r>
-        <w:rPr>
-          <w:sz w:val="28"/>
-          <w:szCs w:val="24"/>
-        </w:rPr>
-        <w:t>tambahan</w:t>
-      </w:r>
-      <w:proofErr w:type="spellEnd"/>
-      <w:r>
-        <w:rPr>
-          <w:sz w:val="28"/>
-          <w:szCs w:val="24"/>
-        </w:rPr>
-        <w:t xml:space="preserve"> </w:t>
-      </w:r>
-      <w:proofErr w:type="spellStart"/>
-      <w:r>
-        <w:rPr>
-          <w:sz w:val="28"/>
-          <w:szCs w:val="24"/>
-        </w:rPr>
-        <w:t>untuk</w:t>
-      </w:r>
-      <w:proofErr w:type="spellEnd"/>
-      <w:r>
-        <w:rPr>
-          <w:sz w:val="28"/>
-          <w:szCs w:val="24"/>
-        </w:rPr>
-        <w:t xml:space="preserve"> Splitting.js:</w:t>
+        <w:t>Guide tambahan untuk Splitting.js:</w:t>
       </w:r>
     </w:p>
     <w:p>
@@ -2283,28 +1284,36 @@
           <w:numId w:val="2"/>
         </w:numPr>
         <w:rPr>
-          <w:sz w:val="28"/>
-          <w:szCs w:val="24"/>
-        </w:rPr>
-      </w:pPr>
-      <w:r>
-        <w:rPr>
-          <w:sz w:val="28"/>
-          <w:szCs w:val="24"/>
+          <w:b/>
+          <w:bCs/>
+          <w:sz w:val="32"/>
+          <w:szCs w:val="28"/>
+        </w:rPr>
+      </w:pPr>
+      <w:r>
+        <w:rPr>
+          <w:b/>
+          <w:bCs/>
+          <w:sz w:val="32"/>
+          <w:szCs w:val="28"/>
         </w:rPr>
         <w:t>Scroll-</w:t>
       </w:r>
       <w:r>
         <w:rPr>
-          <w:sz w:val="28"/>
-          <w:szCs w:val="24"/>
+          <w:b/>
+          <w:bCs/>
+          <w:sz w:val="32"/>
+          <w:szCs w:val="28"/>
         </w:rPr>
         <w:t>O</w:t>
       </w:r>
       <w:r>
         <w:rPr>
-          <w:sz w:val="28"/>
-          <w:szCs w:val="24"/>
+          <w:b/>
+          <w:bCs/>
+          <w:sz w:val="32"/>
+          <w:szCs w:val="28"/>
         </w:rPr>
         <w:t>ut.js</w:t>
       </w:r>
@@ -2348,6 +1357,7 @@
           <w:sz w:val="28"/>
           <w:szCs w:val="28"/>
         </w:rPr>
+        <w:lastRenderedPageBreak/>
         <w:t>ScrollOut library tidak menangani animasi apa pun, tetapi memberi Anda elemen dan alat yang diperlukan untuk membuat animasi &amp; transisi dengan library animasi JavaScript atau hanya CSS</w:t>
       </w:r>
     </w:p>
@@ -2544,7 +1554,7 @@
     <w:p>
       <w:pPr>
         <w:pStyle w:val="BodyText"/>
-        <w:ind w:left="1440"/>
+        <w:ind w:firstLine="720"/>
         <w:jc w:val="both"/>
         <w:rPr>
           <w:b w:val="0"/>
@@ -2552,23 +1562,18 @@
           <w:szCs w:val="28"/>
         </w:rPr>
       </w:pPr>
+      <w:r>
+        <w:rPr>
+          <w:b w:val="0"/>
+          <w:sz w:val="28"/>
+          <w:szCs w:val="28"/>
+        </w:rPr>
+        <w:t>Berikut salah satu contoh coding dari web yang kita buat :</w:t>
+      </w:r>
     </w:p>
     <w:p>
       <w:pPr>
         <w:pStyle w:val="BodyText"/>
-        <w:ind w:left="1440"/>
-        <w:jc w:val="both"/>
-        <w:rPr>
-          <w:b w:val="0"/>
-          <w:sz w:val="28"/>
-          <w:szCs w:val="28"/>
-        </w:rPr>
-      </w:pPr>
-    </w:p>
-    <w:p>
-      <w:pPr>
-        <w:pStyle w:val="BodyText"/>
-        <w:spacing w:after="240"/>
         <w:ind w:left="1080"/>
         <w:jc w:val="both"/>
         <w:rPr>
@@ -2583,28 +1588,23 @@
           <w:sz w:val="28"/>
           <w:szCs w:val="28"/>
         </w:rPr>
-        <w:t>Berikut salah satu contoh coding dari web yang kita buat :</w:t>
-      </w:r>
-    </w:p>
-    <w:p>
-      <w:pPr>
-        <w:pStyle w:val="BodyText"/>
-        <w:spacing w:after="240"/>
-        <w:ind w:left="1080"/>
-        <w:jc w:val="both"/>
+        <w:t>Main</w:t>
+      </w:r>
+      <w:r>
         <w:rPr>
           <w:b w:val="0"/>
           <w:sz w:val="28"/>
           <w:szCs w:val="28"/>
         </w:rPr>
-      </w:pPr>
+        <w:t>/htm</w:t>
+      </w:r>
       <w:r>
         <w:rPr>
           <w:b w:val="0"/>
           <w:sz w:val="28"/>
           <w:szCs w:val="28"/>
         </w:rPr>
-        <w:t>Main</w:t>
+        <w:t>l</w:t>
       </w:r>
       <w:r>
         <w:rPr>
@@ -2612,38 +1612,9 @@
           <w:sz w:val="28"/>
           <w:szCs w:val="28"/>
         </w:rPr>
-        <w:t>/htm</w:t>
-      </w:r>
-      <w:r>
-        <w:rPr>
-          <w:b w:val="0"/>
-          <w:sz w:val="28"/>
-          <w:szCs w:val="28"/>
-        </w:rPr>
-        <w:t>l</w:t>
-      </w:r>
-    </w:p>
-    <w:p>
-      <w:pPr>
-        <w:pStyle w:val="BodyText"/>
-        <w:spacing w:after="240"/>
-        <w:jc w:val="both"/>
-        <w:rPr>
-          <w:b w:val="0"/>
-          <w:sz w:val="28"/>
-          <w:szCs w:val="28"/>
-        </w:rPr>
-      </w:pPr>
-      <w:r>
-        <w:rPr>
-          <w:b w:val="0"/>
-          <w:sz w:val="28"/>
-          <w:szCs w:val="28"/>
-        </w:rPr>
-        <w:lastRenderedPageBreak/>
         <w:drawing>
-          <wp:inline distT="0" distB="0" distL="0" distR="0" wp14:anchorId="6E6A1FF6" wp14:editId="78591780">
-            <wp:extent cx="4788146" cy="2406774"/>
+          <wp:inline distT="0" distB="0" distL="0" distR="0" wp14:anchorId="44134910" wp14:editId="28BE3F47">
+            <wp:extent cx="4787899" cy="2247900"/>
             <wp:effectExtent l="0" t="0" r="0" b="0"/>
             <wp:docPr id="17" name="Picture 17"/>
             <wp:cNvGraphicFramePr>
@@ -2665,7 +1636,7 @@
                   <pic:spPr>
                     <a:xfrm>
                       <a:off x="0" y="0"/>
-                      <a:ext cx="4788146" cy="2406774"/>
+                      <a:ext cx="4807842" cy="2257263"/>
                     </a:xfrm>
                     <a:prstGeom prst="rect">
                       <a:avLst/>
@@ -2677,14 +1648,27 @@
           </wp:inline>
         </w:drawing>
       </w:r>
-      <w:r>
+    </w:p>
+    <w:p>
+      <w:pPr>
+        <w:pStyle w:val="BodyText"/>
+        <w:spacing w:after="240"/>
+        <w:ind w:left="360" w:firstLine="720"/>
+        <w:jc w:val="both"/>
         <w:rPr>
           <w:b w:val="0"/>
           <w:sz w:val="28"/>
           <w:szCs w:val="28"/>
         </w:rPr>
+      </w:pPr>
+      <w:r>
+        <w:rPr>
+          <w:b w:val="0"/>
+          <w:sz w:val="28"/>
+          <w:szCs w:val="28"/>
+        </w:rPr>
         <w:drawing>
-          <wp:inline distT="0" distB="0" distL="0" distR="0" wp14:anchorId="7FF37F1A" wp14:editId="3B6011DD">
+          <wp:inline distT="0" distB="0" distL="0" distR="0" wp14:anchorId="7FF37F1A" wp14:editId="2DB3CBF1">
             <wp:extent cx="4705592" cy="1657435"/>
             <wp:effectExtent l="0" t="0" r="0" b="0"/>
             <wp:docPr id="23" name="Picture 23"/>
@@ -2738,6 +1722,7 @@
           <w:sz w:val="28"/>
           <w:szCs w:val="28"/>
         </w:rPr>
+        <w:lastRenderedPageBreak/>
         <w:t>CSS:</w:t>
       </w:r>
     </w:p>
@@ -2833,7 +1818,6 @@
           <w:sz w:val="28"/>
           <w:szCs w:val="28"/>
         </w:rPr>
-        <w:lastRenderedPageBreak/>
         <w:drawing>
           <wp:inline distT="0" distB="0" distL="0" distR="0" wp14:anchorId="2ECAB9D0" wp14:editId="32473083">
             <wp:extent cx="5569236" cy="2051155"/>
@@ -2881,7 +1865,6 @@
           <w:szCs w:val="28"/>
         </w:rPr>
       </w:pPr>
-      <w:proofErr w:type="gramStart"/>
       <w:r>
         <w:rPr>
           <w:sz w:val="28"/>
@@ -2894,40 +1877,7 @@
           <w:sz w:val="28"/>
           <w:szCs w:val="28"/>
         </w:rPr>
-        <w:t xml:space="preserve">  </w:t>
-      </w:r>
-      <w:proofErr w:type="spellStart"/>
-      <w:r>
-        <w:rPr>
-          <w:sz w:val="28"/>
-          <w:szCs w:val="28"/>
-        </w:rPr>
-        <w:t>Tampilan</w:t>
-      </w:r>
-      <w:proofErr w:type="spellEnd"/>
-      <w:proofErr w:type="gramEnd"/>
-      <w:r>
-        <w:rPr>
-          <w:sz w:val="28"/>
-          <w:szCs w:val="28"/>
-        </w:rPr>
-        <w:t xml:space="preserve"> </w:t>
-      </w:r>
-      <w:proofErr w:type="spellStart"/>
-      <w:r>
-        <w:rPr>
-          <w:sz w:val="28"/>
-          <w:szCs w:val="28"/>
-        </w:rPr>
-        <w:t>ketika</w:t>
-      </w:r>
-      <w:proofErr w:type="spellEnd"/>
-      <w:r>
-        <w:rPr>
-          <w:sz w:val="28"/>
-          <w:szCs w:val="28"/>
-        </w:rPr>
-        <w:t xml:space="preserve"> scroll</w:t>
+        <w:t xml:space="preserve">  Tampilan ketika scroll</w:t>
       </w:r>
       <w:r>
         <w:rPr>
@@ -2944,39 +1894,32 @@
         <w:jc w:val="left"/>
         <w:rPr>
           <w:noProof/>
-          <w:sz w:val="28"/>
         </w:rPr>
       </w:pPr>
       <w:r>
         <w:rPr>
           <w:noProof/>
-          <w:sz w:val="28"/>
-        </w:rPr>
-        <w:t>Contoh 1:</w:t>
-      </w:r>
-    </w:p>
-    <w:p>
-      <w:pPr>
-        <w:spacing w:line="259" w:lineRule="auto"/>
-        <w:ind w:firstLine="0"/>
-        <w:jc w:val="left"/>
-        <w:rPr>
-          <w:rFonts w:eastAsia="Arial" w:cs="Arial"/>
-          <w:noProof/>
-          <w:color w:val="000000" w:themeColor="text1"/>
-          <w:sz w:val="28"/>
-          <w:szCs w:val="28"/>
-          <w:lang w:eastAsia="ja-JP"/>
-        </w:rPr>
-      </w:pPr>
-      <w:r>
-        <w:rPr>
-          <w:noProof/>
         </w:rPr>
         <w:drawing>
-          <wp:inline distT="0" distB="0" distL="0" distR="0" wp14:anchorId="539158BF" wp14:editId="47A6CEEB">
-            <wp:extent cx="5583405" cy="2743200"/>
-            <wp:effectExtent l="0" t="0" r="0" b="0"/>
+          <wp:anchor distT="0" distB="0" distL="114300" distR="114300" simplePos="0" relativeHeight="251662336" behindDoc="1" locked="0" layoutInCell="1" allowOverlap="1" wp14:anchorId="4D5148D4" wp14:editId="6C66AD6E">
+            <wp:simplePos x="0" y="0"/>
+            <wp:positionH relativeFrom="column">
+              <wp:posOffset>408940</wp:posOffset>
+            </wp:positionH>
+            <wp:positionV relativeFrom="paragraph">
+              <wp:posOffset>241300</wp:posOffset>
+            </wp:positionV>
+            <wp:extent cx="4905375" cy="1276350"/>
+            <wp:effectExtent l="0" t="0" r="9525" b="0"/>
+            <wp:wrapTight wrapText="bothSides">
+              <wp:wrapPolygon edited="0">
+                <wp:start x="0" y="0"/>
+                <wp:lineTo x="0" y="21278"/>
+                <wp:lineTo x="21558" y="21278"/>
+                <wp:lineTo x="21558" y="0"/>
+                <wp:lineTo x="0" y="0"/>
+              </wp:wrapPolygon>
+            </wp:wrapTight>
             <wp:docPr id="20" name="Picture 20"/>
             <wp:cNvGraphicFramePr>
               <a:graphicFrameLocks xmlns:a="http://schemas.openxmlformats.org/drawingml/2006/main" noChangeAspect="1"/>
@@ -2989,14 +1932,20 @@
                     <pic:cNvPicPr/>
                   </pic:nvPicPr>
                   <pic:blipFill rotWithShape="1">
-                    <a:blip r:embed="rId22"/>
+                    <a:blip r:embed="rId22" cstate="print">
+                      <a:extLst>
+                        <a:ext uri="{28A0092B-C50C-407E-A947-70E740481C1C}">
+                          <a14:useLocalDpi xmlns:a14="http://schemas.microsoft.com/office/drawing/2010/main" val="0"/>
+                        </a:ext>
+                      </a:extLst>
+                    </a:blip>
                     <a:srcRect t="10037" r="2559" b="4852"/>
                     <a:stretch/>
                   </pic:blipFill>
                   <pic:spPr bwMode="auto">
                     <a:xfrm>
                       <a:off x="0" y="0"/>
-                      <a:ext cx="5584874" cy="2743922"/>
+                      <a:ext cx="4905375" cy="1276350"/>
                     </a:xfrm>
                     <a:prstGeom prst="rect">
                       <a:avLst/>
@@ -3013,17 +1962,78 @@
                 </pic:pic>
               </a:graphicData>
             </a:graphic>
-          </wp:inline>
+            <wp14:sizeRelH relativeFrom="margin">
+              <wp14:pctWidth>0</wp14:pctWidth>
+            </wp14:sizeRelH>
+            <wp14:sizeRelV relativeFrom="margin">
+              <wp14:pctHeight>0</wp14:pctHeight>
+            </wp14:sizeRelV>
+          </wp:anchor>
         </w:drawing>
       </w:r>
       <w:r>
         <w:rPr>
           <w:noProof/>
+          <w:sz w:val="28"/>
+        </w:rPr>
+        <w:t>Contoh 1:</w:t>
+      </w:r>
+      <w:r>
+        <w:rPr>
+          <w:noProof/>
+        </w:rPr>
+        <w:t xml:space="preserve"> </w:t>
+      </w:r>
+    </w:p>
+    <w:p>
+      <w:pPr>
+        <w:spacing w:line="259" w:lineRule="auto"/>
+        <w:ind w:left="720" w:firstLine="0"/>
+        <w:jc w:val="left"/>
+        <w:rPr>
+          <w:noProof/>
+          <w:sz w:val="28"/>
+        </w:rPr>
+      </w:pPr>
+    </w:p>
+    <w:p>
+      <w:pPr>
+        <w:spacing w:line="259" w:lineRule="auto"/>
+        <w:ind w:firstLine="0"/>
+        <w:jc w:val="left"/>
+        <w:rPr>
+          <w:rFonts w:eastAsia="Arial" w:cs="Arial"/>
+          <w:noProof/>
+          <w:color w:val="000000" w:themeColor="text1"/>
+          <w:sz w:val="28"/>
+          <w:szCs w:val="28"/>
+          <w:lang w:eastAsia="ja-JP"/>
+        </w:rPr>
+      </w:pPr>
+      <w:r>
+        <w:rPr>
+          <w:noProof/>
         </w:rPr>
         <w:drawing>
-          <wp:inline distT="0" distB="0" distL="0" distR="0" wp14:anchorId="79294822" wp14:editId="78049D2A">
-            <wp:extent cx="5582920" cy="2728957"/>
-            <wp:effectExtent l="0" t="0" r="0" b="0"/>
+          <wp:anchor distT="0" distB="0" distL="114300" distR="114300" simplePos="0" relativeHeight="251663360" behindDoc="1" locked="0" layoutInCell="1" allowOverlap="1" wp14:anchorId="79294822" wp14:editId="4D21693C">
+            <wp:simplePos x="0" y="0"/>
+            <wp:positionH relativeFrom="column">
+              <wp:posOffset>408940</wp:posOffset>
+            </wp:positionH>
+            <wp:positionV relativeFrom="paragraph">
+              <wp:posOffset>1006475</wp:posOffset>
+            </wp:positionV>
+            <wp:extent cx="4905375" cy="1431925"/>
+            <wp:effectExtent l="0" t="0" r="9525" b="0"/>
+            <wp:wrapTight wrapText="bothSides">
+              <wp:wrapPolygon edited="0">
+                <wp:start x="0" y="0"/>
+                <wp:lineTo x="0" y="21265"/>
+                <wp:lineTo x="21558" y="21265"/>
+                <wp:lineTo x="21558" y="0"/>
+                <wp:lineTo x="0" y="0"/>
+              </wp:wrapPolygon>
+            </wp:wrapTight>
             <wp:docPr id="21" name="Picture 21"/>
             <wp:cNvGraphicFramePr>
               <a:graphicFrameLocks xmlns:a="http://schemas.openxmlformats.org/drawingml/2006/main" noChangeAspect="1"/>
@@ -3036,14 +2046,20 @@
                     <pic:cNvPicPr/>
                   </pic:nvPicPr>
                   <pic:blipFill rotWithShape="1">
-                    <a:blip r:embed="rId23"/>
+                    <a:blip r:embed="rId23" cstate="print">
+                      <a:extLst>
+                        <a:ext uri="{28A0092B-C50C-407E-A947-70E740481C1C}">
+                          <a14:useLocalDpi xmlns:a14="http://schemas.microsoft.com/office/drawing/2010/main" val="0"/>
+                        </a:ext>
+                      </a:extLst>
+                    </a:blip>
                     <a:srcRect t="9970" r="2551" b="5346"/>
                     <a:stretch/>
                   </pic:blipFill>
                   <pic:spPr bwMode="auto">
                     <a:xfrm>
                       <a:off x="0" y="0"/>
-                      <a:ext cx="5585330" cy="2730135"/>
+                      <a:ext cx="4905375" cy="1431925"/>
                     </a:xfrm>
                     <a:prstGeom prst="rect">
                       <a:avLst/>
@@ -3060,7 +2076,13 @@
                 </pic:pic>
               </a:graphicData>
             </a:graphic>
-          </wp:inline>
+            <wp14:sizeRelH relativeFrom="margin">
+              <wp14:pctWidth>0</wp14:pctWidth>
+            </wp14:sizeRelH>
+            <wp14:sizeRelV relativeFrom="margin">
+              <wp14:pctHeight>0</wp14:pctHeight>
+            </wp14:sizeRelV>
+          </wp:anchor>
         </w:drawing>
       </w:r>
     </w:p>
@@ -3088,53 +2110,6 @@
         </w:rPr>
         <w:lastRenderedPageBreak/>
         <w:t>Contoh 2 :</w:t>
-      </w:r>
-      <w:r>
-        <w:rPr>
-          <w:noProof/>
-        </w:rPr>
-        <w:drawing>
-          <wp:inline distT="0" distB="0" distL="0" distR="0" wp14:anchorId="42116C95" wp14:editId="4E9AAC5D">
-            <wp:extent cx="5648178" cy="2907030"/>
-            <wp:effectExtent l="0" t="0" r="0" b="7620"/>
-            <wp:docPr id="24" name="Picture 24"/>
-            <wp:cNvGraphicFramePr>
-              <a:graphicFrameLocks xmlns:a="http://schemas.openxmlformats.org/drawingml/2006/main" noChangeAspect="1"/>
-            </wp:cNvGraphicFramePr>
-            <a:graphic xmlns:a="http://schemas.openxmlformats.org/drawingml/2006/main">
-              <a:graphicData uri="http://schemas.openxmlformats.org/drawingml/2006/picture">
-                <pic:pic xmlns:pic="http://schemas.openxmlformats.org/drawingml/2006/picture">
-                  <pic:nvPicPr>
-                    <pic:cNvPr id="1" name=""/>
-                    <pic:cNvPicPr/>
-                  </pic:nvPicPr>
-                  <pic:blipFill rotWithShape="1">
-                    <a:blip r:embed="rId24"/>
-                    <a:srcRect t="9818" r="1442"/>
-                    <a:stretch/>
-                  </pic:blipFill>
-                  <pic:spPr bwMode="auto">
-                    <a:xfrm>
-                      <a:off x="0" y="0"/>
-                      <a:ext cx="5648842" cy="2907372"/>
-                    </a:xfrm>
-                    <a:prstGeom prst="rect">
-                      <a:avLst/>
-                    </a:prstGeom>
-                    <a:ln>
-                      <a:noFill/>
-                    </a:ln>
-                    <a:extLst>
-                      <a:ext uri="{53640926-AAD7-44D8-BBD7-CCE9431645EC}">
-                        <a14:shadowObscured xmlns:a14="http://schemas.microsoft.com/office/drawing/2010/main"/>
-                      </a:ext>
-                    </a:extLst>
-                  </pic:spPr>
-                </pic:pic>
-              </a:graphicData>
-            </a:graphic>
-          </wp:inline>
-        </w:drawing>
       </w:r>
     </w:p>
     <w:p>
@@ -3171,7 +2146,7 @@
                     <pic:cNvPicPr/>
                   </pic:nvPicPr>
                   <pic:blipFill rotWithShape="1">
-                    <a:blip r:embed="rId25"/>
+                    <a:blip r:embed="rId24"/>
                     <a:srcRect t="10046" r="1462"/>
                     <a:stretch/>
                   </pic:blipFill>
@@ -3217,7 +2192,6 @@
         <w:rPr>
           <w:noProof/>
         </w:rPr>
-        <w:lastRenderedPageBreak/>
         <w:drawing>
           <wp:inline distT="0" distB="0" distL="0" distR="0" wp14:anchorId="5B784D2F" wp14:editId="2B175A99">
             <wp:extent cx="5655212" cy="2914015"/>
@@ -3234,7 +2208,7 @@
                     <pic:cNvPicPr/>
                   </pic:nvPicPr>
                   <pic:blipFill rotWithShape="1">
-                    <a:blip r:embed="rId26"/>
+                    <a:blip r:embed="rId25"/>
                     <a:srcRect t="9600" r="1318"/>
                     <a:stretch/>
                   </pic:blipFill>
@@ -3281,7 +2255,7 @@
         </w:rPr>
         <w:t xml:space="preserve">Guide Tambahan seputar ScrollOut </w:t>
       </w:r>
-      <w:hyperlink r:id="rId27" w:anchor="target-a-scroll-container" w:history="1">
+      <w:hyperlink r:id="rId26" w:anchor="target-a-scroll-container" w:history="1">
         <w:r>
           <w:rPr>
             <w:rStyle w:val="Hyperlink"/>
@@ -3305,6 +2279,84 @@
     </w:p>
     <w:p>
       <w:pPr>
+        <w:pStyle w:val="BodyText"/>
+        <w:spacing w:after="240"/>
+        <w:ind w:left="720"/>
+        <w:jc w:val="both"/>
+        <w:rPr>
+          <w:b w:val="0"/>
+          <w:sz w:val="28"/>
+          <w:szCs w:val="28"/>
+        </w:rPr>
+      </w:pPr>
+    </w:p>
+    <w:p>
+      <w:pPr>
+        <w:pStyle w:val="BodyText"/>
+        <w:spacing w:after="240"/>
+        <w:ind w:left="720"/>
+        <w:jc w:val="both"/>
+        <w:rPr>
+          <w:b w:val="0"/>
+          <w:sz w:val="28"/>
+          <w:szCs w:val="28"/>
+        </w:rPr>
+      </w:pPr>
+    </w:p>
+    <w:p>
+      <w:pPr>
+        <w:pStyle w:val="BodyText"/>
+        <w:spacing w:after="240"/>
+        <w:ind w:left="720"/>
+        <w:jc w:val="both"/>
+        <w:rPr>
+          <w:b w:val="0"/>
+          <w:sz w:val="28"/>
+          <w:szCs w:val="28"/>
+        </w:rPr>
+      </w:pPr>
+    </w:p>
+    <w:p>
+      <w:pPr>
+        <w:pStyle w:val="BodyText"/>
+        <w:spacing w:after="240"/>
+        <w:ind w:left="720"/>
+        <w:jc w:val="both"/>
+        <w:rPr>
+          <w:b w:val="0"/>
+          <w:sz w:val="28"/>
+          <w:szCs w:val="28"/>
+        </w:rPr>
+      </w:pPr>
+    </w:p>
+    <w:p>
+      <w:pPr>
+        <w:pStyle w:val="BodyText"/>
+        <w:spacing w:after="240"/>
+        <w:ind w:left="720"/>
+        <w:jc w:val="both"/>
+        <w:rPr>
+          <w:b w:val="0"/>
+          <w:sz w:val="28"/>
+          <w:szCs w:val="28"/>
+        </w:rPr>
+      </w:pPr>
+    </w:p>
+    <w:p>
+      <w:pPr>
+        <w:pStyle w:val="BodyText"/>
+        <w:spacing w:after="240"/>
+        <w:ind w:left="720"/>
+        <w:jc w:val="both"/>
+        <w:rPr>
+          <w:b w:val="0"/>
+          <w:sz w:val="28"/>
+          <w:szCs w:val="28"/>
+        </w:rPr>
+      </w:pPr>
+    </w:p>
+    <w:p>
+      <w:pPr>
         <w:pStyle w:val="ListParagraph"/>
         <w:numPr>
           <w:ilvl w:val="0"/>
@@ -3317,9 +2369,12 @@
       </w:pPr>
       <w:r>
         <w:rPr>
-          <w:sz w:val="28"/>
-          <w:szCs w:val="24"/>
-        </w:rPr>
+          <w:b/>
+          <w:bCs/>
+          <w:sz w:val="32"/>
+          <w:szCs w:val="28"/>
+        </w:rPr>
+        <w:lastRenderedPageBreak/>
         <w:t>Anime.js</w:t>
       </w:r>
       <w:r>
@@ -3329,7 +2384,7 @@
         </w:rPr>
         <w:t xml:space="preserve"> (</w:t>
       </w:r>
-      <w:hyperlink r:id="rId28" w:history="1">
+      <w:hyperlink r:id="rId27" w:history="1">
         <w:r>
           <w:rPr>
             <w:rStyle w:val="Hyperlink"/>
@@ -3361,135 +2416,7 @@
           <w:sz w:val="28"/>
           <w:szCs w:val="24"/>
         </w:rPr>
-        <w:t xml:space="preserve">Anime.js </w:t>
-      </w:r>
-      <w:proofErr w:type="spellStart"/>
-      <w:r>
-        <w:rPr>
-          <w:sz w:val="28"/>
-          <w:szCs w:val="24"/>
-        </w:rPr>
-        <w:t>adalah</w:t>
-      </w:r>
-      <w:proofErr w:type="spellEnd"/>
-      <w:r>
-        <w:rPr>
-          <w:sz w:val="28"/>
-          <w:szCs w:val="24"/>
-        </w:rPr>
-        <w:t xml:space="preserve"> </w:t>
-      </w:r>
-      <w:proofErr w:type="spellStart"/>
-      <w:r>
-        <w:rPr>
-          <w:sz w:val="28"/>
-          <w:szCs w:val="24"/>
-        </w:rPr>
-        <w:t>sebuah</w:t>
-      </w:r>
-      <w:proofErr w:type="spellEnd"/>
-      <w:r>
-        <w:rPr>
-          <w:sz w:val="28"/>
-          <w:szCs w:val="24"/>
-        </w:rPr>
-        <w:t xml:space="preserve"> library </w:t>
-      </w:r>
-      <w:proofErr w:type="spellStart"/>
-      <w:r>
-        <w:rPr>
-          <w:sz w:val="28"/>
-          <w:szCs w:val="24"/>
-        </w:rPr>
-        <w:t>animasi</w:t>
-      </w:r>
-      <w:proofErr w:type="spellEnd"/>
-      <w:r>
-        <w:rPr>
-          <w:sz w:val="28"/>
-          <w:szCs w:val="24"/>
-        </w:rPr>
-        <w:t xml:space="preserve"> JavaScript yang </w:t>
-      </w:r>
-      <w:proofErr w:type="spellStart"/>
-      <w:r>
-        <w:rPr>
-          <w:sz w:val="28"/>
-          <w:szCs w:val="24"/>
-        </w:rPr>
-        <w:t>dapat</w:t>
-      </w:r>
-      <w:proofErr w:type="spellEnd"/>
-      <w:r>
-        <w:rPr>
-          <w:sz w:val="28"/>
-          <w:szCs w:val="24"/>
-        </w:rPr>
-        <w:t xml:space="preserve"> </w:t>
-      </w:r>
-      <w:proofErr w:type="spellStart"/>
-      <w:r>
-        <w:rPr>
-          <w:sz w:val="28"/>
-          <w:szCs w:val="24"/>
-        </w:rPr>
-        <w:t>digunakan</w:t>
-      </w:r>
-      <w:proofErr w:type="spellEnd"/>
-      <w:r>
-        <w:rPr>
-          <w:sz w:val="28"/>
-          <w:szCs w:val="24"/>
-        </w:rPr>
-        <w:t xml:space="preserve"> </w:t>
-      </w:r>
-      <w:proofErr w:type="spellStart"/>
-      <w:r>
-        <w:rPr>
-          <w:sz w:val="28"/>
-          <w:szCs w:val="24"/>
-        </w:rPr>
-        <w:t>dengan</w:t>
-      </w:r>
-      <w:proofErr w:type="spellEnd"/>
-      <w:r>
-        <w:rPr>
-          <w:sz w:val="28"/>
-          <w:szCs w:val="24"/>
-        </w:rPr>
-        <w:t xml:space="preserve"> CSS, SVG, </w:t>
-      </w:r>
-      <w:proofErr w:type="spellStart"/>
-      <w:r>
-        <w:rPr>
-          <w:sz w:val="28"/>
-          <w:szCs w:val="24"/>
-        </w:rPr>
-        <w:t>atribut</w:t>
-      </w:r>
-      <w:proofErr w:type="spellEnd"/>
-      <w:r>
-        <w:rPr>
-          <w:sz w:val="28"/>
-          <w:szCs w:val="24"/>
-        </w:rPr>
-        <w:t xml:space="preserve"> DOM dan </w:t>
-      </w:r>
-      <w:proofErr w:type="spellStart"/>
-      <w:r>
-        <w:rPr>
-          <w:sz w:val="28"/>
-          <w:szCs w:val="24"/>
-        </w:rPr>
-        <w:t>objek</w:t>
-      </w:r>
-      <w:proofErr w:type="spellEnd"/>
-      <w:r>
-        <w:rPr>
-          <w:sz w:val="28"/>
-          <w:szCs w:val="24"/>
-        </w:rPr>
-        <w:t xml:space="preserve"> JavaScript.</w:t>
+        <w:t>Anime.js adalah sebuah library animasi JavaScript yang dapat digunakan dengan CSS, SVG, atribut DOM dan objek JavaScript.</w:t>
       </w:r>
     </w:p>
     <w:p>
@@ -3516,103 +2443,7 @@
           <w:sz w:val="28"/>
           <w:szCs w:val="24"/>
         </w:rPr>
-        <w:t xml:space="preserve">Kami </w:t>
-      </w:r>
-      <w:proofErr w:type="spellStart"/>
-      <w:r>
-        <w:rPr>
-          <w:sz w:val="28"/>
-          <w:szCs w:val="24"/>
-        </w:rPr>
-        <w:t>menggunakan</w:t>
-      </w:r>
-      <w:proofErr w:type="spellEnd"/>
-      <w:r>
-        <w:rPr>
-          <w:sz w:val="28"/>
-          <w:szCs w:val="24"/>
-        </w:rPr>
-        <w:t xml:space="preserve"> </w:t>
-      </w:r>
-      <w:proofErr w:type="spellStart"/>
-      <w:r>
-        <w:rPr>
-          <w:sz w:val="28"/>
-          <w:szCs w:val="24"/>
-        </w:rPr>
-        <w:t>fungsi</w:t>
-      </w:r>
-      <w:proofErr w:type="spellEnd"/>
-      <w:r>
-        <w:rPr>
-          <w:sz w:val="28"/>
-          <w:szCs w:val="24"/>
-        </w:rPr>
-        <w:t xml:space="preserve"> timeline yang </w:t>
-      </w:r>
-      <w:proofErr w:type="spellStart"/>
-      <w:r>
-        <w:rPr>
-          <w:sz w:val="28"/>
-          <w:szCs w:val="24"/>
-        </w:rPr>
-        <w:t>terdapat</w:t>
-      </w:r>
-      <w:proofErr w:type="spellEnd"/>
-      <w:r>
-        <w:rPr>
-          <w:sz w:val="28"/>
-          <w:szCs w:val="24"/>
-        </w:rPr>
-        <w:t xml:space="preserve"> pada anime.js </w:t>
-      </w:r>
-      <w:proofErr w:type="spellStart"/>
-      <w:r>
-        <w:rPr>
-          <w:sz w:val="28"/>
-          <w:szCs w:val="24"/>
-        </w:rPr>
-        <w:t>seperti</w:t>
-      </w:r>
-      <w:proofErr w:type="spellEnd"/>
-      <w:r>
-        <w:rPr>
-          <w:sz w:val="28"/>
-          <w:szCs w:val="24"/>
-        </w:rPr>
-        <w:t xml:space="preserve"> </w:t>
-      </w:r>
-      <w:proofErr w:type="spellStart"/>
-      <w:r>
-        <w:rPr>
-          <w:sz w:val="28"/>
-          <w:szCs w:val="24"/>
-        </w:rPr>
-        <w:t>contoh</w:t>
-      </w:r>
-      <w:proofErr w:type="spellEnd"/>
-      <w:r>
-        <w:rPr>
-          <w:sz w:val="28"/>
-          <w:szCs w:val="24"/>
-        </w:rPr>
-        <w:t xml:space="preserve"> </w:t>
-      </w:r>
-      <w:proofErr w:type="spellStart"/>
-      <w:r>
-        <w:rPr>
-          <w:sz w:val="28"/>
-          <w:szCs w:val="24"/>
-        </w:rPr>
-        <w:t>dibawah</w:t>
-      </w:r>
-      <w:proofErr w:type="spellEnd"/>
-      <w:r>
-        <w:rPr>
-          <w:sz w:val="28"/>
-          <w:szCs w:val="24"/>
-        </w:rPr>
-        <w:t>:</w:t>
+        <w:t>Kami menggunakan fungsi timeline yang terdapat pada anime.js seperti contoh dibawah:</w:t>
       </w:r>
     </w:p>
     <w:p>
@@ -3644,7 +2475,7 @@
                     </pic:cNvPicPr>
                   </pic:nvPicPr>
                   <pic:blipFill>
-                    <a:blip r:embed="rId29">
+                    <a:blip r:embed="rId28">
                       <a:extLst>
                         <a:ext uri="{28A0092B-C50C-407E-A947-70E740481C1C}">
                           <a14:useLocalDpi xmlns:a14="http://schemas.microsoft.com/office/drawing/2010/main" val="0"/>
@@ -3675,8 +2506,6 @@
           </wp:inline>
         </w:drawing>
       </w:r>
-      <w:bookmarkStart w:id="0" w:name="_GoBack"/>
-      <w:bookmarkEnd w:id="0"/>
     </w:p>
     <w:p>
       <w:pPr>
@@ -3691,215 +2520,12 @@
           <w:szCs w:val="24"/>
         </w:rPr>
       </w:pPr>
-      <w:proofErr w:type="spellStart"/>
-      <w:proofErr w:type="gramStart"/>
-      <w:r>
-        <w:rPr>
-          <w:sz w:val="28"/>
-          <w:szCs w:val="24"/>
-        </w:rPr>
-        <w:t>anime.timeline</w:t>
-      </w:r>
-      <w:proofErr w:type="spellEnd"/>
-      <w:proofErr w:type="gramEnd"/>
-      <w:r>
-        <w:rPr>
-          <w:sz w:val="28"/>
-          <w:szCs w:val="24"/>
-        </w:rPr>
-        <w:t>({</w:t>
-      </w:r>
-      <w:proofErr w:type="spellStart"/>
-      <w:r>
-        <w:rPr>
-          <w:sz w:val="28"/>
-          <w:szCs w:val="24"/>
-        </w:rPr>
-        <w:t>loop:true</w:t>
-      </w:r>
-      <w:proofErr w:type="spellEnd"/>
-      <w:r>
-        <w:rPr>
-          <w:sz w:val="28"/>
-          <w:szCs w:val="24"/>
-        </w:rPr>
-        <w:t xml:space="preserve">}) </w:t>
-      </w:r>
-      <w:proofErr w:type="spellStart"/>
-      <w:r>
-        <w:rPr>
-          <w:sz w:val="28"/>
-          <w:szCs w:val="24"/>
-        </w:rPr>
-        <w:t>untuk</w:t>
-      </w:r>
-      <w:proofErr w:type="spellEnd"/>
-      <w:r>
-        <w:rPr>
-          <w:sz w:val="28"/>
-          <w:szCs w:val="24"/>
-        </w:rPr>
-        <w:t xml:space="preserve"> </w:t>
-      </w:r>
-      <w:proofErr w:type="spellStart"/>
-      <w:r>
-        <w:rPr>
-          <w:sz w:val="28"/>
-          <w:szCs w:val="24"/>
-        </w:rPr>
-        <w:t>memberikan</w:t>
-      </w:r>
-      <w:proofErr w:type="spellEnd"/>
-      <w:r>
-        <w:rPr>
-          <w:sz w:val="28"/>
-          <w:szCs w:val="24"/>
-        </w:rPr>
-        <w:t xml:space="preserve"> </w:t>
-      </w:r>
-      <w:proofErr w:type="spellStart"/>
-      <w:r>
-        <w:rPr>
-          <w:sz w:val="28"/>
-          <w:szCs w:val="24"/>
-        </w:rPr>
-        <w:t>sebuah</w:t>
-      </w:r>
-      <w:proofErr w:type="spellEnd"/>
-      <w:r>
-        <w:rPr>
-          <w:sz w:val="28"/>
-          <w:szCs w:val="24"/>
-        </w:rPr>
-        <w:t xml:space="preserve"> timeline yang </w:t>
-      </w:r>
-      <w:proofErr w:type="spellStart"/>
-      <w:r>
-        <w:rPr>
-          <w:sz w:val="28"/>
-          <w:szCs w:val="24"/>
-        </w:rPr>
-        <w:t>dapat</w:t>
-      </w:r>
-      <w:proofErr w:type="spellEnd"/>
-      <w:r>
-        <w:rPr>
-          <w:sz w:val="28"/>
-          <w:szCs w:val="24"/>
-        </w:rPr>
-        <w:t xml:space="preserve"> </w:t>
-      </w:r>
-      <w:proofErr w:type="spellStart"/>
-      <w:r>
-        <w:rPr>
-          <w:sz w:val="28"/>
-          <w:szCs w:val="24"/>
-        </w:rPr>
-        <w:t>berulang</w:t>
-      </w:r>
-      <w:proofErr w:type="spellEnd"/>
-      <w:r>
-        <w:rPr>
-          <w:sz w:val="28"/>
-          <w:szCs w:val="24"/>
-        </w:rPr>
-        <w:t xml:space="preserve"> </w:t>
-      </w:r>
-      <w:proofErr w:type="spellStart"/>
-      <w:r>
-        <w:rPr>
-          <w:sz w:val="28"/>
-          <w:szCs w:val="24"/>
-        </w:rPr>
-        <w:t>sendiri</w:t>
-      </w:r>
-      <w:proofErr w:type="spellEnd"/>
-      <w:r>
-        <w:rPr>
-          <w:sz w:val="28"/>
-          <w:szCs w:val="24"/>
-        </w:rPr>
-        <w:t xml:space="preserve"> </w:t>
-      </w:r>
-      <w:proofErr w:type="spellStart"/>
-      <w:r>
-        <w:rPr>
-          <w:sz w:val="28"/>
-          <w:szCs w:val="24"/>
-        </w:rPr>
-        <w:t>ketika</w:t>
-      </w:r>
-      <w:proofErr w:type="spellEnd"/>
-      <w:r>
-        <w:rPr>
-          <w:sz w:val="28"/>
-          <w:szCs w:val="24"/>
-        </w:rPr>
-        <w:t xml:space="preserve"> </w:t>
-      </w:r>
-      <w:proofErr w:type="spellStart"/>
-      <w:r>
-        <w:rPr>
-          <w:sz w:val="28"/>
-          <w:szCs w:val="24"/>
-        </w:rPr>
-        <w:t>telah</w:t>
-      </w:r>
-      <w:proofErr w:type="spellEnd"/>
-      <w:r>
-        <w:rPr>
-          <w:sz w:val="28"/>
-          <w:szCs w:val="24"/>
-        </w:rPr>
-        <w:t xml:space="preserve"> </w:t>
-      </w:r>
-      <w:proofErr w:type="spellStart"/>
-      <w:r>
-        <w:rPr>
-          <w:sz w:val="28"/>
-          <w:szCs w:val="24"/>
-        </w:rPr>
-        <w:t>mencapai</w:t>
-      </w:r>
-      <w:proofErr w:type="spellEnd"/>
-      <w:r>
-        <w:rPr>
-          <w:sz w:val="28"/>
-          <w:szCs w:val="24"/>
-        </w:rPr>
-        <w:t xml:space="preserve"> </w:t>
-      </w:r>
-      <w:proofErr w:type="spellStart"/>
-      <w:r>
-        <w:rPr>
-          <w:sz w:val="28"/>
-          <w:szCs w:val="24"/>
-        </w:rPr>
-        <w:t>akhir</w:t>
-      </w:r>
-      <w:proofErr w:type="spellEnd"/>
-      <w:r>
-        <w:rPr>
-          <w:sz w:val="28"/>
-          <w:szCs w:val="24"/>
-        </w:rPr>
-        <w:t xml:space="preserve"> </w:t>
-      </w:r>
-      <w:proofErr w:type="spellStart"/>
-      <w:r>
-        <w:rPr>
-          <w:sz w:val="28"/>
-          <w:szCs w:val="24"/>
-        </w:rPr>
-        <w:t>durasi</w:t>
-      </w:r>
-      <w:proofErr w:type="spellEnd"/>
-      <w:r>
-        <w:rPr>
-          <w:sz w:val="28"/>
-          <w:szCs w:val="24"/>
-        </w:rPr>
-        <w:t xml:space="preserve"> (loop)</w:t>
+      <w:r>
+        <w:rPr>
+          <w:sz w:val="28"/>
+          <w:szCs w:val="24"/>
+        </w:rPr>
+        <w:t>anime.timeline({loop:true}) untuk memberikan sebuah timeline yang dapat berulang sendiri ketika telah mencapai akhir durasi (loop)</w:t>
       </w:r>
     </w:p>
     <w:p>
@@ -3915,112 +2541,13 @@
           <w:szCs w:val="24"/>
         </w:rPr>
       </w:pPr>
-      <w:proofErr w:type="gramStart"/>
-      <w:r>
-        <w:rPr>
-          <w:sz w:val="28"/>
-          <w:szCs w:val="24"/>
-        </w:rPr>
-        <w:lastRenderedPageBreak/>
-        <w:t>.add</w:t>
-      </w:r>
-      <w:proofErr w:type="gramEnd"/>
-      <w:r>
-        <w:rPr>
-          <w:sz w:val="28"/>
-          <w:szCs w:val="24"/>
-        </w:rPr>
-        <w:t xml:space="preserve"> </w:t>
-      </w:r>
-      <w:proofErr w:type="spellStart"/>
-      <w:r>
-        <w:rPr>
-          <w:sz w:val="28"/>
-          <w:szCs w:val="24"/>
-        </w:rPr>
-        <w:t>untuk</w:t>
-      </w:r>
-      <w:proofErr w:type="spellEnd"/>
-      <w:r>
-        <w:rPr>
-          <w:sz w:val="28"/>
-          <w:szCs w:val="24"/>
-        </w:rPr>
-        <w:t xml:space="preserve"> </w:t>
-      </w:r>
-      <w:proofErr w:type="spellStart"/>
-      <w:r>
-        <w:rPr>
-          <w:sz w:val="28"/>
-          <w:szCs w:val="24"/>
-        </w:rPr>
-        <w:t>menambahkan</w:t>
-      </w:r>
-      <w:proofErr w:type="spellEnd"/>
-      <w:r>
-        <w:rPr>
-          <w:sz w:val="28"/>
-          <w:szCs w:val="24"/>
-        </w:rPr>
-        <w:t xml:space="preserve"> </w:t>
-      </w:r>
-      <w:proofErr w:type="spellStart"/>
-      <w:r>
-        <w:rPr>
-          <w:sz w:val="28"/>
-          <w:szCs w:val="24"/>
-        </w:rPr>
-        <w:t>animasi</w:t>
-      </w:r>
-      <w:proofErr w:type="spellEnd"/>
-      <w:r>
-        <w:rPr>
-          <w:sz w:val="28"/>
-          <w:szCs w:val="24"/>
-        </w:rPr>
-        <w:t xml:space="preserve"> yang </w:t>
-      </w:r>
-      <w:proofErr w:type="spellStart"/>
-      <w:r>
-        <w:rPr>
-          <w:sz w:val="28"/>
-          <w:szCs w:val="24"/>
-        </w:rPr>
-        <w:t>akan</w:t>
-      </w:r>
-      <w:proofErr w:type="spellEnd"/>
-      <w:r>
-        <w:rPr>
-          <w:sz w:val="28"/>
-          <w:szCs w:val="24"/>
-        </w:rPr>
-        <w:t xml:space="preserve"> </w:t>
-      </w:r>
-      <w:proofErr w:type="spellStart"/>
-      <w:r>
-        <w:rPr>
-          <w:sz w:val="28"/>
-          <w:szCs w:val="24"/>
-        </w:rPr>
-        <w:t>dilakukan</w:t>
-      </w:r>
-      <w:proofErr w:type="spellEnd"/>
-      <w:r>
-        <w:rPr>
-          <w:sz w:val="28"/>
-          <w:szCs w:val="24"/>
-        </w:rPr>
-        <w:t xml:space="preserve"> pada timeline </w:t>
-      </w:r>
-      <w:proofErr w:type="spellStart"/>
-      <w:r>
-        <w:rPr>
-          <w:sz w:val="28"/>
-          <w:szCs w:val="24"/>
-        </w:rPr>
-        <w:t>tersebut</w:t>
-      </w:r>
-      <w:proofErr w:type="spellEnd"/>
+      <w:r>
+        <w:rPr>
+          <w:sz w:val="28"/>
+          <w:szCs w:val="24"/>
+        </w:rPr>
+        <w:t>.add untuk menambahkan animasi yang akan dilakukan pada timeline tersebut</w:t>
+      </w:r>
     </w:p>
     <w:p>
       <w:pPr>
@@ -4040,81 +2567,8 @@
           <w:sz w:val="28"/>
           <w:szCs w:val="24"/>
         </w:rPr>
-        <w:t xml:space="preserve">Targets: </w:t>
-      </w:r>
-      <w:proofErr w:type="spellStart"/>
-      <w:r>
-        <w:rPr>
-          <w:sz w:val="28"/>
-          <w:szCs w:val="24"/>
-        </w:rPr>
-        <w:t>untuk</w:t>
-      </w:r>
-      <w:proofErr w:type="spellEnd"/>
-      <w:r>
-        <w:rPr>
-          <w:sz w:val="28"/>
-          <w:szCs w:val="24"/>
-        </w:rPr>
-        <w:t xml:space="preserve"> </w:t>
-      </w:r>
-      <w:proofErr w:type="spellStart"/>
-      <w:r>
-        <w:rPr>
-          <w:sz w:val="28"/>
-          <w:szCs w:val="24"/>
-        </w:rPr>
-        <w:t>menargetkan</w:t>
-      </w:r>
-      <w:proofErr w:type="spellEnd"/>
-      <w:r>
-        <w:rPr>
-          <w:sz w:val="28"/>
-          <w:szCs w:val="24"/>
-        </w:rPr>
-        <w:t xml:space="preserve"> variable yang </w:t>
-      </w:r>
-      <w:proofErr w:type="spellStart"/>
-      <w:r>
-        <w:rPr>
-          <w:sz w:val="28"/>
-          <w:szCs w:val="24"/>
-        </w:rPr>
-        <w:t>akan</w:t>
-      </w:r>
-      <w:proofErr w:type="spellEnd"/>
-      <w:r>
-        <w:rPr>
-          <w:sz w:val="28"/>
-          <w:szCs w:val="24"/>
-        </w:rPr>
-        <w:t xml:space="preserve"> </w:t>
-      </w:r>
-      <w:proofErr w:type="spellStart"/>
-      <w:r>
-        <w:rPr>
-          <w:sz w:val="28"/>
-          <w:szCs w:val="24"/>
-        </w:rPr>
-        <w:t>diberi</w:t>
-      </w:r>
-      <w:proofErr w:type="spellEnd"/>
-      <w:r>
-        <w:rPr>
-          <w:sz w:val="28"/>
-          <w:szCs w:val="24"/>
-        </w:rPr>
-        <w:t xml:space="preserve"> </w:t>
-      </w:r>
-      <w:proofErr w:type="spellStart"/>
-      <w:r>
-        <w:rPr>
-          <w:sz w:val="28"/>
-          <w:szCs w:val="24"/>
-        </w:rPr>
-        <w:t>animasi</w:t>
-      </w:r>
-      <w:proofErr w:type="spellEnd"/>
+        <w:t>Targets: untuk menargetkan variable yang akan diberi animasi</w:t>
+      </w:r>
     </w:p>
     <w:p>
       <w:pPr>
@@ -4134,23 +2588,7 @@
           <w:sz w:val="28"/>
           <w:szCs w:val="24"/>
         </w:rPr>
-        <w:t xml:space="preserve">Opacity: </w:t>
-      </w:r>
-      <w:proofErr w:type="spellStart"/>
-      <w:r>
-        <w:rPr>
-          <w:sz w:val="28"/>
-          <w:szCs w:val="24"/>
-        </w:rPr>
-        <w:t>memberikan</w:t>
-      </w:r>
-      <w:proofErr w:type="spellEnd"/>
-      <w:r>
-        <w:rPr>
-          <w:sz w:val="28"/>
-          <w:szCs w:val="24"/>
-        </w:rPr>
-        <w:t xml:space="preserve"> opacity pada target</w:t>
+        <w:t>Opacity: memberikan opacity pada target</w:t>
       </w:r>
     </w:p>
     <w:p>
@@ -4171,55 +2609,7 @@
           <w:sz w:val="28"/>
           <w:szCs w:val="24"/>
         </w:rPr>
-        <w:t xml:space="preserve">Easing: </w:t>
-      </w:r>
-      <w:proofErr w:type="spellStart"/>
-      <w:r>
-        <w:rPr>
-          <w:sz w:val="28"/>
-          <w:szCs w:val="24"/>
-        </w:rPr>
-        <w:t>memberikan</w:t>
-      </w:r>
-      <w:proofErr w:type="spellEnd"/>
-      <w:r>
-        <w:rPr>
-          <w:sz w:val="28"/>
-          <w:szCs w:val="24"/>
-        </w:rPr>
-        <w:t xml:space="preserve"> </w:t>
-      </w:r>
-      <w:proofErr w:type="spellStart"/>
-      <w:r>
-        <w:rPr>
-          <w:sz w:val="28"/>
-          <w:szCs w:val="24"/>
-        </w:rPr>
-        <w:t>efek</w:t>
-      </w:r>
-      <w:proofErr w:type="spellEnd"/>
-      <w:r>
-        <w:rPr>
-          <w:sz w:val="28"/>
-          <w:szCs w:val="24"/>
-        </w:rPr>
-        <w:t xml:space="preserve"> </w:t>
-      </w:r>
-      <w:proofErr w:type="spellStart"/>
-      <w:r>
-        <w:rPr>
-          <w:sz w:val="28"/>
-          <w:szCs w:val="24"/>
-        </w:rPr>
-        <w:t>animasi</w:t>
-      </w:r>
-      <w:proofErr w:type="spellEnd"/>
-      <w:r>
-        <w:rPr>
-          <w:sz w:val="28"/>
-          <w:szCs w:val="24"/>
-        </w:rPr>
-        <w:t xml:space="preserve"> ease pada target</w:t>
+        <w:t>Easing: memberikan efek animasi ease pada target</w:t>
       </w:r>
     </w:p>
     <w:p>
@@ -4240,55 +2630,7 @@
           <w:sz w:val="28"/>
           <w:szCs w:val="24"/>
         </w:rPr>
-        <w:t xml:space="preserve">Duration: lama </w:t>
-      </w:r>
-      <w:proofErr w:type="spellStart"/>
-      <w:r>
-        <w:rPr>
-          <w:sz w:val="28"/>
-          <w:szCs w:val="24"/>
-        </w:rPr>
-        <w:t>efek</w:t>
-      </w:r>
-      <w:proofErr w:type="spellEnd"/>
-      <w:r>
-        <w:rPr>
-          <w:sz w:val="28"/>
-          <w:szCs w:val="24"/>
-        </w:rPr>
-        <w:t xml:space="preserve"> </w:t>
-      </w:r>
-      <w:proofErr w:type="spellStart"/>
-      <w:r>
-        <w:rPr>
-          <w:sz w:val="28"/>
-          <w:szCs w:val="24"/>
-        </w:rPr>
-        <w:t>animasi</w:t>
-      </w:r>
-      <w:proofErr w:type="spellEnd"/>
-      <w:r>
-        <w:rPr>
-          <w:sz w:val="28"/>
-          <w:szCs w:val="24"/>
-        </w:rPr>
-        <w:t xml:space="preserve"> </w:t>
-      </w:r>
-      <w:proofErr w:type="spellStart"/>
-      <w:r>
-        <w:rPr>
-          <w:sz w:val="28"/>
-          <w:szCs w:val="24"/>
-        </w:rPr>
-        <w:t>dilakukan</w:t>
-      </w:r>
-      <w:proofErr w:type="spellEnd"/>
-      <w:r>
-        <w:rPr>
-          <w:sz w:val="28"/>
-          <w:szCs w:val="24"/>
-        </w:rPr>
-        <w:t xml:space="preserve"> pada timeline</w:t>
+        <w:t>Duration: lama efek animasi dilakukan pada timeline</w:t>
       </w:r>
     </w:p>
     <w:p>
@@ -4304,63 +2646,95 @@
           <w:szCs w:val="24"/>
         </w:rPr>
       </w:pPr>
-      <w:proofErr w:type="spellStart"/>
-      <w:r>
-        <w:rPr>
-          <w:sz w:val="28"/>
-          <w:szCs w:val="24"/>
-        </w:rPr>
-        <w:t>TranslateX</w:t>
-      </w:r>
-      <w:proofErr w:type="spellEnd"/>
-      <w:r>
-        <w:rPr>
-          <w:sz w:val="28"/>
-          <w:szCs w:val="24"/>
-        </w:rPr>
-        <w:t xml:space="preserve">: </w:t>
-      </w:r>
-      <w:proofErr w:type="spellStart"/>
-      <w:r>
-        <w:rPr>
-          <w:sz w:val="28"/>
-          <w:szCs w:val="24"/>
-        </w:rPr>
-        <w:t>meletakkan</w:t>
-      </w:r>
-      <w:proofErr w:type="spellEnd"/>
-      <w:r>
-        <w:rPr>
-          <w:sz w:val="28"/>
-          <w:szCs w:val="24"/>
-        </w:rPr>
-        <w:t xml:space="preserve"> target pada </w:t>
-      </w:r>
-      <w:proofErr w:type="spellStart"/>
-      <w:r>
-        <w:rPr>
-          <w:sz w:val="28"/>
-          <w:szCs w:val="24"/>
-        </w:rPr>
-        <w:t>posisi</w:t>
-      </w:r>
-      <w:proofErr w:type="spellEnd"/>
-      <w:r>
-        <w:rPr>
-          <w:sz w:val="28"/>
-          <w:szCs w:val="24"/>
-        </w:rPr>
-        <w:t xml:space="preserve"> yang </w:t>
-      </w:r>
-      <w:proofErr w:type="spellStart"/>
-      <w:r>
-        <w:rPr>
-          <w:sz w:val="28"/>
-          <w:szCs w:val="24"/>
-        </w:rPr>
-        <w:t>diberikan</w:t>
-      </w:r>
-      <w:proofErr w:type="spellEnd"/>
+      <w:r>
+        <w:rPr>
+          <w:sz w:val="28"/>
+          <w:szCs w:val="24"/>
+        </w:rPr>
+        <w:t xml:space="preserve">TranslateX: meletakkan target pada posisi </w:t>
+      </w:r>
+      <w:r>
+        <w:rPr>
+          <w:sz w:val="28"/>
+          <w:szCs w:val="24"/>
+        </w:rPr>
+        <w:t xml:space="preserve">(horizontal) </w:t>
+      </w:r>
+      <w:r>
+        <w:rPr>
+          <w:sz w:val="28"/>
+          <w:szCs w:val="24"/>
+        </w:rPr>
+        <w:t>yang diberikan</w:t>
+      </w:r>
+    </w:p>
+    <w:p>
+      <w:pPr>
+        <w:pStyle w:val="ListParagraph"/>
+        <w:spacing w:line="254" w:lineRule="auto"/>
+        <w:ind w:left="1800" w:firstLine="0"/>
+        <w:rPr>
+          <w:sz w:val="28"/>
+          <w:szCs w:val="28"/>
+        </w:rPr>
+      </w:pPr>
+      <w:r>
+        <w:rPr>
+          <w:sz w:val="28"/>
+          <w:szCs w:val="24"/>
+        </w:rPr>
+        <w:t>Dalam</w:t>
+      </w:r>
+      <w:r>
+        <w:rPr>
+          <w:rFonts w:ascii="Consolas" w:eastAsiaTheme="minorEastAsia" w:hAnsi="Consolas" w:cs="Consolas"/>
+          <w:color w:val="000000"/>
+          <w:sz w:val="19"/>
+          <w:szCs w:val="19"/>
+          <w:lang w:val="en-ID" w:eastAsia="zh-CN"/>
+        </w:rPr>
+        <w:t>[0, document.querySelector(</w:t>
+      </w:r>
+      <w:r>
+        <w:rPr>
+          <w:rFonts w:ascii="Consolas" w:eastAsiaTheme="minorEastAsia" w:hAnsi="Consolas" w:cs="Consolas"/>
+          <w:color w:val="A31515"/>
+          <w:sz w:val="19"/>
+          <w:szCs w:val="19"/>
+          <w:lang w:val="en-ID" w:eastAsia="zh-CN"/>
+        </w:rPr>
+        <w:t>'.ml1 .letters'</w:t>
+      </w:r>
+      <w:r>
+        <w:rPr>
+          <w:rFonts w:ascii="Consolas" w:eastAsiaTheme="minorEastAsia" w:hAnsi="Consolas" w:cs="Consolas"/>
+          <w:color w:val="000000"/>
+          <w:sz w:val="19"/>
+          <w:szCs w:val="19"/>
+          <w:lang w:val="en-ID" w:eastAsia="zh-CN"/>
+        </w:rPr>
+        <w:t>).getBoundingClientRect().width + 10]</w:t>
+      </w:r>
+      <w:r>
+        <w:rPr>
+          <w:rFonts w:ascii="Consolas" w:eastAsiaTheme="minorEastAsia" w:hAnsi="Consolas" w:cs="Consolas"/>
+          <w:color w:val="000000"/>
+          <w:sz w:val="19"/>
+          <w:szCs w:val="19"/>
+          <w:lang w:val="en-ID" w:eastAsia="zh-CN"/>
+        </w:rPr>
+        <w:t xml:space="preserve"> </w:t>
+      </w:r>
+      <w:r>
+        <w:rPr>
+          <w:rFonts w:eastAsiaTheme="minorEastAsia"/>
+          <w:color w:val="000000"/>
+          <w:sz w:val="28"/>
+          <w:szCs w:val="28"/>
+          <w:lang w:val="en-ID" w:eastAsia="zh-CN"/>
+        </w:rPr>
+        <w:t>berarti perubahan posisi mulai dari 0 hingga width element .ml1 .letters +10</w:t>
+      </w:r>
     </w:p>
     <w:p>
       <w:pPr>
@@ -4382,6 +2756,13 @@
         </w:rPr>
         <w:t>Offset:</w:t>
       </w:r>
+      <w:r>
+        <w:rPr>
+          <w:sz w:val="28"/>
+          <w:szCs w:val="24"/>
+        </w:rPr>
+        <w:t>-=775 menandakan bahwa animasi tersebut akan dimulai 775ms sebelum animasi sebelumnya selesai</w:t>
+      </w:r>
     </w:p>
     <w:p>
       <w:pPr>
@@ -4403,16 +2784,1468 @@
         </w:rPr>
         <w:t>Delay:</w:t>
       </w:r>
-    </w:p>
-    <w:p>
-      <w:pPr>
-        <w:pStyle w:val="ListParagraph"/>
-        <w:ind w:left="1080" w:firstLine="0"/>
-        <w:rPr>
-          <w:sz w:val="28"/>
-          <w:szCs w:val="24"/>
-        </w:rPr>
-      </w:pPr>
+      <w:r>
+        <w:rPr>
+          <w:sz w:val="28"/>
+          <w:szCs w:val="24"/>
+        </w:rPr>
+        <w:t xml:space="preserve"> menentukan delay sebelum memulai animasi</w:t>
+      </w:r>
+    </w:p>
+    <w:p>
+      <w:pPr>
+        <w:spacing w:line="259" w:lineRule="auto"/>
+        <w:ind w:firstLine="0"/>
+        <w:jc w:val="left"/>
+        <w:rPr>
+          <w:sz w:val="28"/>
+          <w:szCs w:val="24"/>
+        </w:rPr>
+      </w:pPr>
+      <w:r>
+        <w:rPr>
+          <w:sz w:val="28"/>
+          <w:szCs w:val="24"/>
+        </w:rPr>
+        <w:br w:type="page"/>
+      </w:r>
+    </w:p>
+    <w:p>
+      <w:pPr>
+        <w:spacing w:line="254" w:lineRule="auto"/>
+        <w:rPr>
+          <w:sz w:val="28"/>
+          <w:szCs w:val="24"/>
+        </w:rPr>
+      </w:pPr>
+      <w:r>
+        <w:rPr>
+          <w:b/>
+          <w:sz w:val="28"/>
+          <w:szCs w:val="24"/>
+        </w:rPr>
+        <w:lastRenderedPageBreak/>
+        <w:t>Contoh 1</w:t>
+      </w:r>
+      <w:r>
+        <w:rPr>
+          <w:b/>
+          <w:sz w:val="28"/>
+          <w:szCs w:val="24"/>
+        </w:rPr>
+        <w:t xml:space="preserve"> (</w:t>
+      </w:r>
+      <w:r>
+        <w:rPr>
+          <w:sz w:val="28"/>
+          <w:szCs w:val="24"/>
+        </w:rPr>
+        <w:t>Spliting.js dan ScrollOut.js)</w:t>
+      </w:r>
+      <w:r>
+        <w:rPr>
+          <w:b/>
+          <w:sz w:val="28"/>
+          <w:szCs w:val="24"/>
+        </w:rPr>
+        <w:t>:</w:t>
+      </w:r>
+    </w:p>
+    <w:p>
+      <w:pPr>
+        <w:spacing w:line="254" w:lineRule="auto"/>
+        <w:rPr>
+          <w:sz w:val="28"/>
+          <w:szCs w:val="24"/>
+        </w:rPr>
+      </w:pPr>
+      <w:r>
+        <w:rPr>
+          <w:sz w:val="28"/>
+          <w:szCs w:val="24"/>
+        </w:rPr>
+        <w:t>Html / main :</w:t>
+      </w:r>
+    </w:p>
+    <w:p>
+      <w:pPr>
+        <w:spacing w:line="254" w:lineRule="auto"/>
+        <w:rPr>
+          <w:sz w:val="28"/>
+          <w:szCs w:val="24"/>
+        </w:rPr>
+      </w:pPr>
+      <w:r>
+        <w:rPr>
+          <w:noProof/>
+          <w:sz w:val="28"/>
+          <w:szCs w:val="24"/>
+        </w:rPr>
+        <w:drawing>
+          <wp:inline distT="0" distB="0" distL="0" distR="0" wp14:anchorId="12F47169" wp14:editId="68AF00BB">
+            <wp:extent cx="5731510" cy="826770"/>
+            <wp:effectExtent l="0" t="0" r="2540" b="0"/>
+            <wp:docPr id="2" name="Picture 2"/>
+            <wp:cNvGraphicFramePr>
+              <a:graphicFrameLocks xmlns:a="http://schemas.openxmlformats.org/drawingml/2006/main" noChangeAspect="1"/>
+            </wp:cNvGraphicFramePr>
+            <a:graphic xmlns:a="http://schemas.openxmlformats.org/drawingml/2006/main">
+              <a:graphicData uri="http://schemas.openxmlformats.org/drawingml/2006/picture">
+                <pic:pic xmlns:pic="http://schemas.openxmlformats.org/drawingml/2006/picture">
+                  <pic:nvPicPr>
+                    <pic:cNvPr id="1" name=""/>
+                    <pic:cNvPicPr/>
+                  </pic:nvPicPr>
+                  <pic:blipFill>
+                    <a:blip r:embed="rId29"/>
+                    <a:stretch>
+                      <a:fillRect/>
+                    </a:stretch>
+                  </pic:blipFill>
+                  <pic:spPr>
+                    <a:xfrm>
+                      <a:off x="0" y="0"/>
+                      <a:ext cx="5731510" cy="826770"/>
+                    </a:xfrm>
+                    <a:prstGeom prst="rect">
+                      <a:avLst/>
+                    </a:prstGeom>
+                  </pic:spPr>
+                </pic:pic>
+              </a:graphicData>
+            </a:graphic>
+          </wp:inline>
+        </w:drawing>
+      </w:r>
+    </w:p>
+    <w:p>
+      <w:pPr>
+        <w:spacing w:line="254" w:lineRule="auto"/>
+        <w:rPr>
+          <w:sz w:val="28"/>
+          <w:szCs w:val="24"/>
+        </w:rPr>
+      </w:pPr>
+      <w:r>
+        <w:rPr>
+          <w:sz w:val="28"/>
+          <w:szCs w:val="24"/>
+        </w:rPr>
+        <w:t>CSS :</w:t>
+      </w:r>
+    </w:p>
+    <w:p>
+      <w:pPr>
+        <w:spacing w:line="254" w:lineRule="auto"/>
+        <w:rPr>
+          <w:sz w:val="28"/>
+          <w:szCs w:val="24"/>
+        </w:rPr>
+      </w:pPr>
+      <w:hyperlink r:id="rId30" w:history="1">
+        <w:r>
+          <w:rPr>
+            <w:rStyle w:val="Hyperlink"/>
+            <w:sz w:val="28"/>
+            <w:szCs w:val="24"/>
+          </w:rPr>
+          <w:t>https://unpkg.com/splitting/dist/splitting.css</w:t>
+        </w:r>
+      </w:hyperlink>
+    </w:p>
+    <w:p>
+      <w:pPr>
+        <w:spacing w:line="254" w:lineRule="auto"/>
+        <w:ind w:left="720" w:firstLine="0"/>
+        <w:rPr>
+          <w:sz w:val="28"/>
+          <w:szCs w:val="24"/>
+        </w:rPr>
+      </w:pPr>
+      <w:r>
+        <w:rPr>
+          <w:noProof/>
+          <w:sz w:val="28"/>
+          <w:szCs w:val="24"/>
+        </w:rPr>
+        <w:drawing>
+          <wp:inline distT="0" distB="0" distL="0" distR="0" wp14:anchorId="1771B2C1" wp14:editId="7FE34803">
+            <wp:extent cx="5601482" cy="3886742"/>
+            <wp:effectExtent l="0" t="0" r="0" b="0"/>
+            <wp:docPr id="3" name="Picture 3"/>
+            <wp:cNvGraphicFramePr>
+              <a:graphicFrameLocks xmlns:a="http://schemas.openxmlformats.org/drawingml/2006/main" noChangeAspect="1"/>
+            </wp:cNvGraphicFramePr>
+            <a:graphic xmlns:a="http://schemas.openxmlformats.org/drawingml/2006/main">
+              <a:graphicData uri="http://schemas.openxmlformats.org/drawingml/2006/picture">
+                <pic:pic xmlns:pic="http://schemas.openxmlformats.org/drawingml/2006/picture">
+                  <pic:nvPicPr>
+                    <pic:cNvPr id="1" name=""/>
+                    <pic:cNvPicPr/>
+                  </pic:nvPicPr>
+                  <pic:blipFill>
+                    <a:blip r:embed="rId31"/>
+                    <a:stretch>
+                      <a:fillRect/>
+                    </a:stretch>
+                  </pic:blipFill>
+                  <pic:spPr>
+                    <a:xfrm>
+                      <a:off x="0" y="0"/>
+                      <a:ext cx="5601482" cy="3886742"/>
+                    </a:xfrm>
+                    <a:prstGeom prst="rect">
+                      <a:avLst/>
+                    </a:prstGeom>
+                  </pic:spPr>
+                </pic:pic>
+              </a:graphicData>
+            </a:graphic>
+          </wp:inline>
+        </w:drawing>
+      </w:r>
+    </w:p>
+    <w:p>
+      <w:pPr>
+        <w:spacing w:line="254" w:lineRule="auto"/>
+        <w:rPr>
+          <w:sz w:val="28"/>
+          <w:szCs w:val="24"/>
+        </w:rPr>
+      </w:pPr>
+      <w:r>
+        <w:rPr>
+          <w:noProof/>
+          <w:sz w:val="28"/>
+          <w:szCs w:val="24"/>
+        </w:rPr>
+        <w:drawing>
+          <wp:inline distT="0" distB="0" distL="0" distR="0" wp14:anchorId="30B1AE02" wp14:editId="7F319817">
+            <wp:extent cx="5601335" cy="1149350"/>
+            <wp:effectExtent l="0" t="0" r="0" b="0"/>
+            <wp:docPr id="5" name="Picture 5"/>
+            <wp:cNvGraphicFramePr>
+              <a:graphicFrameLocks xmlns:a="http://schemas.openxmlformats.org/drawingml/2006/main" noChangeAspect="1"/>
+            </wp:cNvGraphicFramePr>
+            <a:graphic xmlns:a="http://schemas.openxmlformats.org/drawingml/2006/main">
+              <a:graphicData uri="http://schemas.openxmlformats.org/drawingml/2006/picture">
+                <pic:pic xmlns:pic="http://schemas.openxmlformats.org/drawingml/2006/picture">
+                  <pic:nvPicPr>
+                    <pic:cNvPr id="1" name=""/>
+                    <pic:cNvPicPr/>
+                  </pic:nvPicPr>
+                  <pic:blipFill>
+                    <a:blip r:embed="rId32"/>
+                    <a:stretch>
+                      <a:fillRect/>
+                    </a:stretch>
+                  </pic:blipFill>
+                  <pic:spPr>
+                    <a:xfrm>
+                      <a:off x="0" y="0"/>
+                      <a:ext cx="5601633" cy="1149411"/>
+                    </a:xfrm>
+                    <a:prstGeom prst="rect">
+                      <a:avLst/>
+                    </a:prstGeom>
+                  </pic:spPr>
+                </pic:pic>
+              </a:graphicData>
+            </a:graphic>
+          </wp:inline>
+        </w:drawing>
+      </w:r>
+    </w:p>
+    <w:p>
+      <w:pPr>
+        <w:spacing w:after="0" w:line="254" w:lineRule="auto"/>
+        <w:rPr>
+          <w:sz w:val="28"/>
+          <w:szCs w:val="24"/>
+        </w:rPr>
+      </w:pPr>
+      <w:r>
+        <w:rPr>
+          <w:noProof/>
+          <w:sz w:val="28"/>
+          <w:szCs w:val="24"/>
+        </w:rPr>
+        <w:lastRenderedPageBreak/>
+        <w:drawing>
+          <wp:inline distT="0" distB="0" distL="0" distR="0" wp14:anchorId="63A42D77" wp14:editId="2C7109D5">
+            <wp:extent cx="4280120" cy="3270418"/>
+            <wp:effectExtent l="0" t="0" r="6350" b="6350"/>
+            <wp:docPr id="6" name="Picture 6"/>
+            <wp:cNvGraphicFramePr>
+              <a:graphicFrameLocks xmlns:a="http://schemas.openxmlformats.org/drawingml/2006/main" noChangeAspect="1"/>
+            </wp:cNvGraphicFramePr>
+            <a:graphic xmlns:a="http://schemas.openxmlformats.org/drawingml/2006/main">
+              <a:graphicData uri="http://schemas.openxmlformats.org/drawingml/2006/picture">
+                <pic:pic xmlns:pic="http://schemas.openxmlformats.org/drawingml/2006/picture">
+                  <pic:nvPicPr>
+                    <pic:cNvPr id="1" name=""/>
+                    <pic:cNvPicPr/>
+                  </pic:nvPicPr>
+                  <pic:blipFill>
+                    <a:blip r:embed="rId33"/>
+                    <a:stretch>
+                      <a:fillRect/>
+                    </a:stretch>
+                  </pic:blipFill>
+                  <pic:spPr>
+                    <a:xfrm>
+                      <a:off x="0" y="0"/>
+                      <a:ext cx="4280120" cy="3270418"/>
+                    </a:xfrm>
+                    <a:prstGeom prst="rect">
+                      <a:avLst/>
+                    </a:prstGeom>
+                  </pic:spPr>
+                </pic:pic>
+              </a:graphicData>
+            </a:graphic>
+          </wp:inline>
+        </w:drawing>
+      </w:r>
+    </w:p>
+    <w:p>
+      <w:pPr>
+        <w:spacing w:after="0" w:line="254" w:lineRule="auto"/>
+        <w:rPr>
+          <w:sz w:val="28"/>
+          <w:szCs w:val="24"/>
+        </w:rPr>
+      </w:pPr>
+      <w:r>
+        <w:rPr>
+          <w:sz w:val="28"/>
+          <w:szCs w:val="24"/>
+        </w:rPr>
+        <w:t>JavaScript :</w:t>
+      </w:r>
+    </w:p>
+    <w:p>
+      <w:pPr>
+        <w:spacing w:line="254" w:lineRule="auto"/>
+        <w:rPr>
+          <w:sz w:val="28"/>
+          <w:szCs w:val="24"/>
+        </w:rPr>
+      </w:pPr>
+      <w:r>
+        <w:rPr>
+          <w:noProof/>
+          <w:sz w:val="28"/>
+          <w:szCs w:val="24"/>
+        </w:rPr>
+        <w:drawing>
+          <wp:inline distT="0" distB="0" distL="0" distR="0" wp14:anchorId="0F526114" wp14:editId="3D2FE577">
+            <wp:extent cx="4880381" cy="2095500"/>
+            <wp:effectExtent l="0" t="0" r="0" b="0"/>
+            <wp:docPr id="7" name="Picture 7"/>
+            <wp:cNvGraphicFramePr>
+              <a:graphicFrameLocks xmlns:a="http://schemas.openxmlformats.org/drawingml/2006/main" noChangeAspect="1"/>
+            </wp:cNvGraphicFramePr>
+            <a:graphic xmlns:a="http://schemas.openxmlformats.org/drawingml/2006/main">
+              <a:graphicData uri="http://schemas.openxmlformats.org/drawingml/2006/picture">
+                <pic:pic xmlns:pic="http://schemas.openxmlformats.org/drawingml/2006/picture">
+                  <pic:nvPicPr>
+                    <pic:cNvPr id="1" name=""/>
+                    <pic:cNvPicPr/>
+                  </pic:nvPicPr>
+                  <pic:blipFill>
+                    <a:blip r:embed="rId34"/>
+                    <a:stretch>
+                      <a:fillRect/>
+                    </a:stretch>
+                  </pic:blipFill>
+                  <pic:spPr>
+                    <a:xfrm>
+                      <a:off x="0" y="0"/>
+                      <a:ext cx="4895292" cy="2101902"/>
+                    </a:xfrm>
+                    <a:prstGeom prst="rect">
+                      <a:avLst/>
+                    </a:prstGeom>
+                  </pic:spPr>
+                </pic:pic>
+              </a:graphicData>
+            </a:graphic>
+          </wp:inline>
+        </w:drawing>
+      </w:r>
+    </w:p>
+    <w:p>
+      <w:pPr>
+        <w:spacing w:line="254" w:lineRule="auto"/>
+        <w:rPr>
+          <w:sz w:val="28"/>
+          <w:szCs w:val="24"/>
+        </w:rPr>
+      </w:pPr>
+      <w:r>
+        <w:rPr>
+          <w:noProof/>
+        </w:rPr>
+        <w:drawing>
+          <wp:anchor distT="0" distB="0" distL="114300" distR="114300" simplePos="0" relativeHeight="251666432" behindDoc="1" locked="0" layoutInCell="1" allowOverlap="1" wp14:anchorId="3321D9A1" wp14:editId="3A6DA104">
+            <wp:simplePos x="0" y="0"/>
+            <wp:positionH relativeFrom="column">
+              <wp:posOffset>137160</wp:posOffset>
+            </wp:positionH>
+            <wp:positionV relativeFrom="paragraph">
+              <wp:posOffset>1753870</wp:posOffset>
+            </wp:positionV>
+            <wp:extent cx="5667375" cy="1384300"/>
+            <wp:effectExtent l="0" t="0" r="9525" b="6350"/>
+            <wp:wrapTight wrapText="bothSides">
+              <wp:wrapPolygon edited="0">
+                <wp:start x="0" y="0"/>
+                <wp:lineTo x="0" y="21402"/>
+                <wp:lineTo x="21564" y="21402"/>
+                <wp:lineTo x="21564" y="0"/>
+                <wp:lineTo x="0" y="0"/>
+              </wp:wrapPolygon>
+            </wp:wrapTight>
+            <wp:docPr id="22" name="Picture 22"/>
+            <wp:cNvGraphicFramePr>
+              <a:graphicFrameLocks xmlns:a="http://schemas.openxmlformats.org/drawingml/2006/main" noChangeAspect="1"/>
+            </wp:cNvGraphicFramePr>
+            <a:graphic xmlns:a="http://schemas.openxmlformats.org/drawingml/2006/main">
+              <a:graphicData uri="http://schemas.openxmlformats.org/drawingml/2006/picture">
+                <pic:pic xmlns:pic="http://schemas.openxmlformats.org/drawingml/2006/picture">
+                  <pic:nvPicPr>
+                    <pic:cNvPr id="1" name=""/>
+                    <pic:cNvPicPr/>
+                  </pic:nvPicPr>
+                  <pic:blipFill rotWithShape="1">
+                    <a:blip r:embed="rId35" cstate="print">
+                      <a:extLst>
+                        <a:ext uri="{28A0092B-C50C-407E-A947-70E740481C1C}">
+                          <a14:useLocalDpi xmlns:a14="http://schemas.microsoft.com/office/drawing/2010/main" val="0"/>
+                        </a:ext>
+                      </a:extLst>
+                    </a:blip>
+                    <a:srcRect t="9556" r="1614"/>
+                    <a:stretch/>
+                  </pic:blipFill>
+                  <pic:spPr bwMode="auto">
+                    <a:xfrm>
+                      <a:off x="0" y="0"/>
+                      <a:ext cx="5667375" cy="1384300"/>
+                    </a:xfrm>
+                    <a:prstGeom prst="rect">
+                      <a:avLst/>
+                    </a:prstGeom>
+                    <a:ln>
+                      <a:noFill/>
+                    </a:ln>
+                    <a:extLst>
+                      <a:ext uri="{53640926-AAD7-44D8-BBD7-CCE9431645EC}">
+                        <a14:shadowObscured xmlns:a14="http://schemas.microsoft.com/office/drawing/2010/main"/>
+                      </a:ext>
+                    </a:extLst>
+                  </pic:spPr>
+                </pic:pic>
+              </a:graphicData>
+            </a:graphic>
+            <wp14:sizeRelH relativeFrom="page">
+              <wp14:pctWidth>0</wp14:pctWidth>
+            </wp14:sizeRelH>
+            <wp14:sizeRelV relativeFrom="page">
+              <wp14:pctHeight>0</wp14:pctHeight>
+            </wp14:sizeRelV>
+          </wp:anchor>
+        </w:drawing>
+      </w:r>
+      <w:r>
+        <w:rPr>
+          <w:noProof/>
+        </w:rPr>
+        <w:drawing>
+          <wp:anchor distT="0" distB="0" distL="114300" distR="114300" simplePos="0" relativeHeight="251664384" behindDoc="1" locked="0" layoutInCell="1" allowOverlap="1" wp14:anchorId="4EAD1058" wp14:editId="74B960A8">
+            <wp:simplePos x="0" y="0"/>
+            <wp:positionH relativeFrom="column">
+              <wp:posOffset>137160</wp:posOffset>
+            </wp:positionH>
+            <wp:positionV relativeFrom="paragraph">
+              <wp:posOffset>240030</wp:posOffset>
+            </wp:positionV>
+            <wp:extent cx="2590800" cy="1337310"/>
+            <wp:effectExtent l="0" t="0" r="0" b="0"/>
+            <wp:wrapTight wrapText="bothSides">
+              <wp:wrapPolygon edited="0">
+                <wp:start x="0" y="0"/>
+                <wp:lineTo x="0" y="21231"/>
+                <wp:lineTo x="21441" y="21231"/>
+                <wp:lineTo x="21441" y="0"/>
+                <wp:lineTo x="0" y="0"/>
+              </wp:wrapPolygon>
+            </wp:wrapTight>
+            <wp:docPr id="8" name="Picture 8"/>
+            <wp:cNvGraphicFramePr>
+              <a:graphicFrameLocks xmlns:a="http://schemas.openxmlformats.org/drawingml/2006/main" noChangeAspect="1"/>
+            </wp:cNvGraphicFramePr>
+            <a:graphic xmlns:a="http://schemas.openxmlformats.org/drawingml/2006/main">
+              <a:graphicData uri="http://schemas.openxmlformats.org/drawingml/2006/picture">
+                <pic:pic xmlns:pic="http://schemas.openxmlformats.org/drawingml/2006/picture">
+                  <pic:nvPicPr>
+                    <pic:cNvPr id="1" name=""/>
+                    <pic:cNvPicPr/>
+                  </pic:nvPicPr>
+                  <pic:blipFill rotWithShape="1">
+                    <a:blip r:embed="rId36" cstate="print">
+                      <a:extLst>
+                        <a:ext uri="{28A0092B-C50C-407E-A947-70E740481C1C}">
+                          <a14:useLocalDpi xmlns:a14="http://schemas.microsoft.com/office/drawing/2010/main" val="0"/>
+                        </a:ext>
+                      </a:extLst>
+                    </a:blip>
+                    <a:srcRect t="9707" r="1629"/>
+                    <a:stretch/>
+                  </pic:blipFill>
+                  <pic:spPr bwMode="auto">
+                    <a:xfrm>
+                      <a:off x="0" y="0"/>
+                      <a:ext cx="2590800" cy="1337310"/>
+                    </a:xfrm>
+                    <a:prstGeom prst="rect">
+                      <a:avLst/>
+                    </a:prstGeom>
+                    <a:ln>
+                      <a:noFill/>
+                    </a:ln>
+                    <a:extLst>
+                      <a:ext uri="{53640926-AAD7-44D8-BBD7-CCE9431645EC}">
+                        <a14:shadowObscured xmlns:a14="http://schemas.microsoft.com/office/drawing/2010/main"/>
+                      </a:ext>
+                    </a:extLst>
+                  </pic:spPr>
+                </pic:pic>
+              </a:graphicData>
+            </a:graphic>
+            <wp14:sizeRelH relativeFrom="margin">
+              <wp14:pctWidth>0</wp14:pctWidth>
+            </wp14:sizeRelH>
+            <wp14:sizeRelV relativeFrom="margin">
+              <wp14:pctHeight>0</wp14:pctHeight>
+            </wp14:sizeRelV>
+          </wp:anchor>
+        </w:drawing>
+      </w:r>
+      <w:r>
+        <w:rPr>
+          <w:noProof/>
+        </w:rPr>
+        <w:drawing>
+          <wp:anchor distT="0" distB="0" distL="114300" distR="114300" simplePos="0" relativeHeight="251665408" behindDoc="1" locked="0" layoutInCell="1" allowOverlap="1" wp14:anchorId="24B01D6A" wp14:editId="02914B4B">
+            <wp:simplePos x="0" y="0"/>
+            <wp:positionH relativeFrom="column">
+              <wp:posOffset>3162300</wp:posOffset>
+            </wp:positionH>
+            <wp:positionV relativeFrom="paragraph">
+              <wp:posOffset>240030</wp:posOffset>
+            </wp:positionV>
+            <wp:extent cx="2642235" cy="1363980"/>
+            <wp:effectExtent l="0" t="0" r="5715" b="7620"/>
+            <wp:wrapTight wrapText="bothSides">
+              <wp:wrapPolygon edited="0">
+                <wp:start x="0" y="0"/>
+                <wp:lineTo x="0" y="21419"/>
+                <wp:lineTo x="21491" y="21419"/>
+                <wp:lineTo x="21491" y="0"/>
+                <wp:lineTo x="0" y="0"/>
+              </wp:wrapPolygon>
+            </wp:wrapTight>
+            <wp:docPr id="9" name="Picture 9"/>
+            <wp:cNvGraphicFramePr>
+              <a:graphicFrameLocks xmlns:a="http://schemas.openxmlformats.org/drawingml/2006/main" noChangeAspect="1"/>
+            </wp:cNvGraphicFramePr>
+            <a:graphic xmlns:a="http://schemas.openxmlformats.org/drawingml/2006/main">
+              <a:graphicData uri="http://schemas.openxmlformats.org/drawingml/2006/picture">
+                <pic:pic xmlns:pic="http://schemas.openxmlformats.org/drawingml/2006/picture">
+                  <pic:nvPicPr>
+                    <pic:cNvPr id="1" name=""/>
+                    <pic:cNvPicPr/>
+                  </pic:nvPicPr>
+                  <pic:blipFill rotWithShape="1">
+                    <a:blip r:embed="rId37" cstate="print">
+                      <a:extLst>
+                        <a:ext uri="{28A0092B-C50C-407E-A947-70E740481C1C}">
+                          <a14:useLocalDpi xmlns:a14="http://schemas.microsoft.com/office/drawing/2010/main" val="0"/>
+                        </a:ext>
+                      </a:extLst>
+                    </a:blip>
+                    <a:srcRect t="9707" r="1636"/>
+                    <a:stretch/>
+                  </pic:blipFill>
+                  <pic:spPr bwMode="auto">
+                    <a:xfrm>
+                      <a:off x="0" y="0"/>
+                      <a:ext cx="2642235" cy="1363980"/>
+                    </a:xfrm>
+                    <a:prstGeom prst="rect">
+                      <a:avLst/>
+                    </a:prstGeom>
+                    <a:ln>
+                      <a:noFill/>
+                    </a:ln>
+                    <a:extLst>
+                      <a:ext uri="{53640926-AAD7-44D8-BBD7-CCE9431645EC}">
+                        <a14:shadowObscured xmlns:a14="http://schemas.microsoft.com/office/drawing/2010/main"/>
+                      </a:ext>
+                    </a:extLst>
+                  </pic:spPr>
+                </pic:pic>
+              </a:graphicData>
+            </a:graphic>
+            <wp14:sizeRelH relativeFrom="margin">
+              <wp14:pctWidth>0</wp14:pctWidth>
+            </wp14:sizeRelH>
+            <wp14:sizeRelV relativeFrom="margin">
+              <wp14:pctHeight>0</wp14:pctHeight>
+            </wp14:sizeRelV>
+          </wp:anchor>
+        </w:drawing>
+      </w:r>
+      <w:r>
+        <w:rPr>
+          <w:sz w:val="28"/>
+          <w:szCs w:val="24"/>
+        </w:rPr>
+        <w:t>Tampilan Web :</w:t>
+      </w:r>
+    </w:p>
+    <w:p>
+      <w:pPr>
+        <w:spacing w:line="254" w:lineRule="auto"/>
+        <w:ind w:firstLine="0"/>
+        <w:rPr>
+          <w:sz w:val="28"/>
+          <w:szCs w:val="24"/>
+        </w:rPr>
+      </w:pPr>
+      <w:r>
+        <w:rPr>
+          <w:b/>
+          <w:bCs/>
+          <w:sz w:val="28"/>
+          <w:szCs w:val="24"/>
+        </w:rPr>
+        <w:lastRenderedPageBreak/>
+        <w:t>Contoh 2</w:t>
+      </w:r>
+      <w:r>
+        <w:rPr>
+          <w:b/>
+          <w:bCs/>
+          <w:sz w:val="28"/>
+          <w:szCs w:val="24"/>
+        </w:rPr>
+        <w:t xml:space="preserve"> </w:t>
+      </w:r>
+      <w:r>
+        <w:rPr>
+          <w:sz w:val="28"/>
+          <w:szCs w:val="24"/>
+        </w:rPr>
+        <w:t>(menggunakan anime.js)</w:t>
+      </w:r>
+    </w:p>
+    <w:p>
+      <w:pPr>
+        <w:spacing w:line="254" w:lineRule="auto"/>
+        <w:ind w:firstLine="0"/>
+        <w:rPr>
+          <w:sz w:val="28"/>
+          <w:szCs w:val="24"/>
+        </w:rPr>
+      </w:pPr>
+      <w:r>
+        <w:rPr>
+          <w:sz w:val="28"/>
+          <w:szCs w:val="24"/>
+        </w:rPr>
+        <w:t>Html/ Main :</w:t>
+      </w:r>
+    </w:p>
+    <w:p>
+      <w:pPr>
+        <w:spacing w:line="254" w:lineRule="auto"/>
+        <w:ind w:firstLine="0"/>
+        <w:rPr>
+          <w:sz w:val="28"/>
+          <w:szCs w:val="24"/>
+        </w:rPr>
+      </w:pPr>
+      <w:r>
+        <w:rPr>
+          <w:noProof/>
+          <w:sz w:val="28"/>
+          <w:szCs w:val="24"/>
+        </w:rPr>
+        <w:drawing>
+          <wp:anchor distT="0" distB="0" distL="114300" distR="114300" simplePos="0" relativeHeight="251667456" behindDoc="1" locked="0" layoutInCell="1" allowOverlap="1" wp14:anchorId="66918392" wp14:editId="5DCAF4A4">
+            <wp:simplePos x="0" y="0"/>
+            <wp:positionH relativeFrom="column">
+              <wp:posOffset>0</wp:posOffset>
+            </wp:positionH>
+            <wp:positionV relativeFrom="paragraph">
+              <wp:posOffset>-3810</wp:posOffset>
+            </wp:positionV>
+            <wp:extent cx="3727642" cy="1111307"/>
+            <wp:effectExtent l="0" t="0" r="6350" b="0"/>
+            <wp:wrapTight wrapText="bothSides">
+              <wp:wrapPolygon edited="0">
+                <wp:start x="0" y="0"/>
+                <wp:lineTo x="0" y="21106"/>
+                <wp:lineTo x="21526" y="21106"/>
+                <wp:lineTo x="21526" y="0"/>
+                <wp:lineTo x="0" y="0"/>
+              </wp:wrapPolygon>
+            </wp:wrapTight>
+            <wp:docPr id="25" name="Picture 25"/>
+            <wp:cNvGraphicFramePr>
+              <a:graphicFrameLocks xmlns:a="http://schemas.openxmlformats.org/drawingml/2006/main" noChangeAspect="1"/>
+            </wp:cNvGraphicFramePr>
+            <a:graphic xmlns:a="http://schemas.openxmlformats.org/drawingml/2006/main">
+              <a:graphicData uri="http://schemas.openxmlformats.org/drawingml/2006/picture">
+                <pic:pic xmlns:pic="http://schemas.openxmlformats.org/drawingml/2006/picture">
+                  <pic:nvPicPr>
+                    <pic:cNvPr id="1" name=""/>
+                    <pic:cNvPicPr/>
+                  </pic:nvPicPr>
+                  <pic:blipFill>
+                    <a:blip r:embed="rId38">
+                      <a:extLst>
+                        <a:ext uri="{28A0092B-C50C-407E-A947-70E740481C1C}">
+                          <a14:useLocalDpi xmlns:a14="http://schemas.microsoft.com/office/drawing/2010/main" val="0"/>
+                        </a:ext>
+                      </a:extLst>
+                    </a:blip>
+                    <a:stretch>
+                      <a:fillRect/>
+                    </a:stretch>
+                  </pic:blipFill>
+                  <pic:spPr>
+                    <a:xfrm>
+                      <a:off x="0" y="0"/>
+                      <a:ext cx="3727642" cy="1111307"/>
+                    </a:xfrm>
+                    <a:prstGeom prst="rect">
+                      <a:avLst/>
+                    </a:prstGeom>
+                  </pic:spPr>
+                </pic:pic>
+              </a:graphicData>
+            </a:graphic>
+          </wp:anchor>
+        </w:drawing>
+      </w:r>
+    </w:p>
+    <w:p>
+      <w:pPr>
+        <w:spacing w:line="254" w:lineRule="auto"/>
+        <w:ind w:firstLine="0"/>
+        <w:rPr>
+          <w:sz w:val="28"/>
+          <w:szCs w:val="24"/>
+        </w:rPr>
+      </w:pPr>
+    </w:p>
+    <w:p>
+      <w:pPr>
+        <w:spacing w:line="254" w:lineRule="auto"/>
+        <w:ind w:firstLine="0"/>
+        <w:rPr>
+          <w:sz w:val="28"/>
+          <w:szCs w:val="24"/>
+        </w:rPr>
+      </w:pPr>
+    </w:p>
+    <w:p>
+      <w:pPr>
+        <w:spacing w:line="254" w:lineRule="auto"/>
+        <w:ind w:firstLine="0"/>
+        <w:rPr>
+          <w:sz w:val="28"/>
+          <w:szCs w:val="24"/>
+        </w:rPr>
+      </w:pPr>
+    </w:p>
+    <w:p>
+      <w:pPr>
+        <w:spacing w:line="254" w:lineRule="auto"/>
+        <w:ind w:firstLine="0"/>
+        <w:rPr>
+          <w:sz w:val="28"/>
+          <w:szCs w:val="24"/>
+        </w:rPr>
+      </w:pPr>
+      <w:r>
+        <w:rPr>
+          <w:noProof/>
+          <w:sz w:val="28"/>
+          <w:szCs w:val="24"/>
+        </w:rPr>
+        <w:drawing>
+          <wp:anchor distT="0" distB="0" distL="114300" distR="114300" simplePos="0" relativeHeight="251668480" behindDoc="1" locked="0" layoutInCell="1" allowOverlap="1" wp14:anchorId="1D926423" wp14:editId="6B65B002">
+            <wp:simplePos x="0" y="0"/>
+            <wp:positionH relativeFrom="column">
+              <wp:posOffset>0</wp:posOffset>
+            </wp:positionH>
+            <wp:positionV relativeFrom="paragraph">
+              <wp:posOffset>316865</wp:posOffset>
+            </wp:positionV>
+            <wp:extent cx="5074920" cy="4592955"/>
+            <wp:effectExtent l="0" t="0" r="0" b="0"/>
+            <wp:wrapTight wrapText="bothSides">
+              <wp:wrapPolygon edited="0">
+                <wp:start x="0" y="0"/>
+                <wp:lineTo x="0" y="21501"/>
+                <wp:lineTo x="21486" y="21501"/>
+                <wp:lineTo x="21486" y="0"/>
+                <wp:lineTo x="0" y="0"/>
+              </wp:wrapPolygon>
+            </wp:wrapTight>
+            <wp:docPr id="29" name="Picture 29"/>
+            <wp:cNvGraphicFramePr>
+              <a:graphicFrameLocks xmlns:a="http://schemas.openxmlformats.org/drawingml/2006/main" noChangeAspect="1"/>
+            </wp:cNvGraphicFramePr>
+            <a:graphic xmlns:a="http://schemas.openxmlformats.org/drawingml/2006/main">
+              <a:graphicData uri="http://schemas.openxmlformats.org/drawingml/2006/picture">
+                <pic:pic xmlns:pic="http://schemas.openxmlformats.org/drawingml/2006/picture">
+                  <pic:nvPicPr>
+                    <pic:cNvPr id="1" name=""/>
+                    <pic:cNvPicPr/>
+                  </pic:nvPicPr>
+                  <pic:blipFill>
+                    <a:blip r:embed="rId39">
+                      <a:extLst>
+                        <a:ext uri="{28A0092B-C50C-407E-A947-70E740481C1C}">
+                          <a14:useLocalDpi xmlns:a14="http://schemas.microsoft.com/office/drawing/2010/main" val="0"/>
+                        </a:ext>
+                      </a:extLst>
+                    </a:blip>
+                    <a:stretch>
+                      <a:fillRect/>
+                    </a:stretch>
+                  </pic:blipFill>
+                  <pic:spPr>
+                    <a:xfrm>
+                      <a:off x="0" y="0"/>
+                      <a:ext cx="5074920" cy="4592955"/>
+                    </a:xfrm>
+                    <a:prstGeom prst="rect">
+                      <a:avLst/>
+                    </a:prstGeom>
+                  </pic:spPr>
+                </pic:pic>
+              </a:graphicData>
+            </a:graphic>
+            <wp14:sizeRelH relativeFrom="page">
+              <wp14:pctWidth>0</wp14:pctWidth>
+            </wp14:sizeRelH>
+            <wp14:sizeRelV relativeFrom="page">
+              <wp14:pctHeight>0</wp14:pctHeight>
+            </wp14:sizeRelV>
+          </wp:anchor>
+        </w:drawing>
+      </w:r>
+      <w:r>
+        <w:rPr>
+          <w:sz w:val="28"/>
+          <w:szCs w:val="24"/>
+        </w:rPr>
+        <w:t>CSS:</w:t>
+      </w:r>
+    </w:p>
+    <w:p>
+      <w:pPr>
+        <w:spacing w:line="254" w:lineRule="auto"/>
+        <w:ind w:firstLine="0"/>
+        <w:rPr>
+          <w:noProof/>
+        </w:rPr>
+      </w:pPr>
+      <w:r>
+        <w:rPr>
+          <w:noProof/>
+        </w:rPr>
+        <w:t xml:space="preserve"> </w:t>
+      </w:r>
+    </w:p>
+    <w:p>
+      <w:pPr>
+        <w:spacing w:line="254" w:lineRule="auto"/>
+        <w:ind w:firstLine="0"/>
+        <w:jc w:val="left"/>
+        <w:rPr>
+          <w:noProof/>
+          <w:sz w:val="28"/>
+        </w:rPr>
+      </w:pPr>
+    </w:p>
+    <w:p>
+      <w:pPr>
+        <w:spacing w:line="254" w:lineRule="auto"/>
+        <w:ind w:firstLine="0"/>
+        <w:jc w:val="left"/>
+        <w:rPr>
+          <w:noProof/>
+          <w:sz w:val="28"/>
+        </w:rPr>
+      </w:pPr>
+    </w:p>
+    <w:p>
+      <w:pPr>
+        <w:spacing w:line="254" w:lineRule="auto"/>
+        <w:ind w:firstLine="0"/>
+        <w:jc w:val="left"/>
+        <w:rPr>
+          <w:noProof/>
+          <w:sz w:val="28"/>
+        </w:rPr>
+      </w:pPr>
+    </w:p>
+    <w:p>
+      <w:pPr>
+        <w:rPr>
+          <w:sz w:val="28"/>
+        </w:rPr>
+      </w:pPr>
+    </w:p>
+    <w:p>
+      <w:pPr>
+        <w:rPr>
+          <w:sz w:val="28"/>
+        </w:rPr>
+      </w:pPr>
+    </w:p>
+    <w:p>
+      <w:pPr>
+        <w:rPr>
+          <w:sz w:val="28"/>
+        </w:rPr>
+      </w:pPr>
+    </w:p>
+    <w:p>
+      <w:pPr>
+        <w:rPr>
+          <w:sz w:val="28"/>
+        </w:rPr>
+      </w:pPr>
+    </w:p>
+    <w:p>
+      <w:pPr>
+        <w:rPr>
+          <w:sz w:val="28"/>
+        </w:rPr>
+      </w:pPr>
+    </w:p>
+    <w:p>
+      <w:pPr>
+        <w:rPr>
+          <w:sz w:val="28"/>
+        </w:rPr>
+      </w:pPr>
+    </w:p>
+    <w:p>
+      <w:pPr>
+        <w:rPr>
+          <w:sz w:val="28"/>
+        </w:rPr>
+      </w:pPr>
+    </w:p>
+    <w:p>
+      <w:pPr>
+        <w:rPr>
+          <w:sz w:val="28"/>
+        </w:rPr>
+      </w:pPr>
+    </w:p>
+    <w:p>
+      <w:pPr>
+        <w:rPr>
+          <w:noProof/>
+          <w:sz w:val="28"/>
+        </w:rPr>
+      </w:pPr>
+    </w:p>
+    <w:p>
+      <w:pPr>
+        <w:ind w:firstLine="0"/>
+        <w:rPr>
+          <w:sz w:val="28"/>
+        </w:rPr>
+      </w:pPr>
+    </w:p>
+    <w:p>
+      <w:pPr>
+        <w:spacing w:after="0"/>
+        <w:ind w:firstLine="0"/>
+        <w:rPr>
+          <w:sz w:val="28"/>
+        </w:rPr>
+      </w:pPr>
+      <w:r>
+        <w:rPr>
+          <w:sz w:val="28"/>
+        </w:rPr>
+        <w:t>Javascript:</w:t>
+      </w:r>
+      <w:r>
+        <w:rPr>
+          <w:noProof/>
+          <w:sz w:val="28"/>
+          <w:szCs w:val="24"/>
+        </w:rPr>
+        <w:drawing>
+          <wp:anchor distT="0" distB="0" distL="114300" distR="114300" simplePos="0" relativeHeight="251669504" behindDoc="1" locked="0" layoutInCell="1" allowOverlap="1" wp14:anchorId="21D78D6C" wp14:editId="678AD410">
+            <wp:simplePos x="0" y="0"/>
+            <wp:positionH relativeFrom="column">
+              <wp:posOffset>-38100</wp:posOffset>
+            </wp:positionH>
+            <wp:positionV relativeFrom="paragraph">
+              <wp:posOffset>720090</wp:posOffset>
+            </wp:positionV>
+            <wp:extent cx="5731510" cy="377825"/>
+            <wp:effectExtent l="0" t="0" r="2540" b="3175"/>
+            <wp:wrapTight wrapText="bothSides">
+              <wp:wrapPolygon edited="0">
+                <wp:start x="0" y="0"/>
+                <wp:lineTo x="0" y="20692"/>
+                <wp:lineTo x="21538" y="20692"/>
+                <wp:lineTo x="21538" y="0"/>
+                <wp:lineTo x="0" y="0"/>
+              </wp:wrapPolygon>
+            </wp:wrapTight>
+            <wp:docPr id="30" name="Picture 30"/>
+            <wp:cNvGraphicFramePr>
+              <a:graphicFrameLocks xmlns:a="http://schemas.openxmlformats.org/drawingml/2006/main" noChangeAspect="1"/>
+            </wp:cNvGraphicFramePr>
+            <a:graphic xmlns:a="http://schemas.openxmlformats.org/drawingml/2006/main">
+              <a:graphicData uri="http://schemas.openxmlformats.org/drawingml/2006/picture">
+                <pic:pic xmlns:pic="http://schemas.openxmlformats.org/drawingml/2006/picture">
+                  <pic:nvPicPr>
+                    <pic:cNvPr id="1" name=""/>
+                    <pic:cNvPicPr/>
+                  </pic:nvPicPr>
+                  <pic:blipFill>
+                    <a:blip r:embed="rId40">
+                      <a:extLst>
+                        <a:ext uri="{28A0092B-C50C-407E-A947-70E740481C1C}">
+                          <a14:useLocalDpi xmlns:a14="http://schemas.microsoft.com/office/drawing/2010/main" val="0"/>
+                        </a:ext>
+                      </a:extLst>
+                    </a:blip>
+                    <a:stretch>
+                      <a:fillRect/>
+                    </a:stretch>
+                  </pic:blipFill>
+                  <pic:spPr>
+                    <a:xfrm>
+                      <a:off x="0" y="0"/>
+                      <a:ext cx="5731510" cy="377825"/>
+                    </a:xfrm>
+                    <a:prstGeom prst="rect">
+                      <a:avLst/>
+                    </a:prstGeom>
+                  </pic:spPr>
+                </pic:pic>
+              </a:graphicData>
+            </a:graphic>
+            <wp14:sizeRelH relativeFrom="page">
+              <wp14:pctWidth>0</wp14:pctWidth>
+            </wp14:sizeRelH>
+            <wp14:sizeRelV relativeFrom="page">
+              <wp14:pctHeight>0</wp14:pctHeight>
+            </wp14:sizeRelV>
+          </wp:anchor>
+        </w:drawing>
+      </w:r>
+      <w:r>
+        <w:rPr>
+          <w:noProof/>
+        </w:rPr>
+        <w:drawing>
+          <wp:anchor distT="0" distB="0" distL="114300" distR="114300" simplePos="0" relativeHeight="251670528" behindDoc="1" locked="0" layoutInCell="1" allowOverlap="1" wp14:anchorId="19A7C209" wp14:editId="1A3373E3">
+            <wp:simplePos x="0" y="0"/>
+            <wp:positionH relativeFrom="column">
+              <wp:posOffset>-38100</wp:posOffset>
+            </wp:positionH>
+            <wp:positionV relativeFrom="paragraph">
+              <wp:posOffset>1268730</wp:posOffset>
+            </wp:positionV>
+            <wp:extent cx="4425950" cy="812800"/>
+            <wp:effectExtent l="0" t="0" r="0" b="6350"/>
+            <wp:wrapTight wrapText="bothSides">
+              <wp:wrapPolygon edited="0">
+                <wp:start x="0" y="0"/>
+                <wp:lineTo x="0" y="21263"/>
+                <wp:lineTo x="21476" y="21263"/>
+                <wp:lineTo x="21476" y="0"/>
+                <wp:lineTo x="0" y="0"/>
+              </wp:wrapPolygon>
+            </wp:wrapTight>
+            <wp:docPr id="31" name="Picture 31"/>
+            <wp:cNvGraphicFramePr>
+              <a:graphicFrameLocks xmlns:a="http://schemas.openxmlformats.org/drawingml/2006/main" noChangeAspect="1"/>
+            </wp:cNvGraphicFramePr>
+            <a:graphic xmlns:a="http://schemas.openxmlformats.org/drawingml/2006/main">
+              <a:graphicData uri="http://schemas.openxmlformats.org/drawingml/2006/picture">
+                <pic:pic xmlns:pic="http://schemas.openxmlformats.org/drawingml/2006/picture">
+                  <pic:nvPicPr>
+                    <pic:cNvPr id="1" name=""/>
+                    <pic:cNvPicPr/>
+                  </pic:nvPicPr>
+                  <pic:blipFill>
+                    <a:blip r:embed="rId41">
+                      <a:extLst>
+                        <a:ext uri="{28A0092B-C50C-407E-A947-70E740481C1C}">
+                          <a14:useLocalDpi xmlns:a14="http://schemas.microsoft.com/office/drawing/2010/main" val="0"/>
+                        </a:ext>
+                      </a:extLst>
+                    </a:blip>
+                    <a:stretch>
+                      <a:fillRect/>
+                    </a:stretch>
+                  </pic:blipFill>
+                  <pic:spPr>
+                    <a:xfrm>
+                      <a:off x="0" y="0"/>
+                      <a:ext cx="4425950" cy="812800"/>
+                    </a:xfrm>
+                    <a:prstGeom prst="rect">
+                      <a:avLst/>
+                    </a:prstGeom>
+                  </pic:spPr>
+                </pic:pic>
+              </a:graphicData>
+            </a:graphic>
+            <wp14:sizeRelH relativeFrom="margin">
+              <wp14:pctWidth>0</wp14:pctWidth>
+            </wp14:sizeRelH>
+            <wp14:sizeRelV relativeFrom="margin">
+              <wp14:pctHeight>0</wp14:pctHeight>
+            </wp14:sizeRelV>
+          </wp:anchor>
+        </w:drawing>
+      </w:r>
+    </w:p>
+    <w:p>
+      <w:pPr>
+        <w:spacing w:line="254" w:lineRule="auto"/>
+        <w:ind w:firstLine="0"/>
+        <w:jc w:val="left"/>
+        <w:rPr>
+          <w:noProof/>
+        </w:rPr>
+      </w:pPr>
+      <w:r>
+        <w:rPr>
+          <w:noProof/>
+        </w:rPr>
+        <w:lastRenderedPageBreak/>
+        <w:t xml:space="preserve">  </w:t>
+      </w:r>
+      <w:r>
+        <w:rPr>
+          <w:noProof/>
+        </w:rPr>
+        <w:drawing>
+          <wp:inline distT="0" distB="0" distL="0" distR="0" wp14:anchorId="05226CA2" wp14:editId="14AE2373">
+            <wp:extent cx="4762745" cy="5156465"/>
+            <wp:effectExtent l="0" t="0" r="0" b="6350"/>
+            <wp:docPr id="32" name="Picture 32"/>
+            <wp:cNvGraphicFramePr>
+              <a:graphicFrameLocks xmlns:a="http://schemas.openxmlformats.org/drawingml/2006/main" noChangeAspect="1"/>
+            </wp:cNvGraphicFramePr>
+            <a:graphic xmlns:a="http://schemas.openxmlformats.org/drawingml/2006/main">
+              <a:graphicData uri="http://schemas.openxmlformats.org/drawingml/2006/picture">
+                <pic:pic xmlns:pic="http://schemas.openxmlformats.org/drawingml/2006/picture">
+                  <pic:nvPicPr>
+                    <pic:cNvPr id="1" name=""/>
+                    <pic:cNvPicPr/>
+                  </pic:nvPicPr>
+                  <pic:blipFill>
+                    <a:blip r:embed="rId42"/>
+                    <a:stretch>
+                      <a:fillRect/>
+                    </a:stretch>
+                  </pic:blipFill>
+                  <pic:spPr>
+                    <a:xfrm>
+                      <a:off x="0" y="0"/>
+                      <a:ext cx="4762745" cy="5156465"/>
+                    </a:xfrm>
+                    <a:prstGeom prst="rect">
+                      <a:avLst/>
+                    </a:prstGeom>
+                  </pic:spPr>
+                </pic:pic>
+              </a:graphicData>
+            </a:graphic>
+          </wp:inline>
+        </w:drawing>
+      </w:r>
+    </w:p>
+    <w:p>
+      <w:pPr>
+        <w:spacing w:line="254" w:lineRule="auto"/>
+        <w:ind w:firstLine="0"/>
+        <w:jc w:val="left"/>
+        <w:rPr>
+          <w:noProof/>
+        </w:rPr>
+      </w:pPr>
+      <w:r>
+        <w:rPr>
+          <w:noProof/>
+        </w:rPr>
+        <w:drawing>
+          <wp:anchor distT="0" distB="0" distL="114300" distR="114300" simplePos="0" relativeHeight="251672576" behindDoc="1" locked="0" layoutInCell="1" allowOverlap="1" wp14:anchorId="2C2BC75E" wp14:editId="60185FAD">
+            <wp:simplePos x="0" y="0"/>
+            <wp:positionH relativeFrom="column">
+              <wp:posOffset>2918460</wp:posOffset>
+            </wp:positionH>
+            <wp:positionV relativeFrom="paragraph">
+              <wp:posOffset>288290</wp:posOffset>
+            </wp:positionV>
+            <wp:extent cx="2835275" cy="1463040"/>
+            <wp:effectExtent l="0" t="0" r="3175" b="3810"/>
+            <wp:wrapTight wrapText="bothSides">
+              <wp:wrapPolygon edited="0">
+                <wp:start x="0" y="0"/>
+                <wp:lineTo x="0" y="21375"/>
+                <wp:lineTo x="21479" y="21375"/>
+                <wp:lineTo x="21479" y="0"/>
+                <wp:lineTo x="0" y="0"/>
+              </wp:wrapPolygon>
+            </wp:wrapTight>
+            <wp:docPr id="34" name="Picture 34"/>
+            <wp:cNvGraphicFramePr>
+              <a:graphicFrameLocks xmlns:a="http://schemas.openxmlformats.org/drawingml/2006/main" noChangeAspect="1"/>
+            </wp:cNvGraphicFramePr>
+            <a:graphic xmlns:a="http://schemas.openxmlformats.org/drawingml/2006/main">
+              <a:graphicData uri="http://schemas.openxmlformats.org/drawingml/2006/picture">
+                <pic:pic xmlns:pic="http://schemas.openxmlformats.org/drawingml/2006/picture">
+                  <pic:nvPicPr>
+                    <pic:cNvPr id="1" name=""/>
+                    <pic:cNvPicPr/>
+                  </pic:nvPicPr>
+                  <pic:blipFill rotWithShape="1">
+                    <a:blip r:embed="rId43" cstate="print">
+                      <a:extLst>
+                        <a:ext uri="{28A0092B-C50C-407E-A947-70E740481C1C}">
+                          <a14:useLocalDpi xmlns:a14="http://schemas.microsoft.com/office/drawing/2010/main" val="0"/>
+                        </a:ext>
+                      </a:extLst>
+                    </a:blip>
+                    <a:srcRect t="9848" r="1728"/>
+                    <a:stretch/>
+                  </pic:blipFill>
+                  <pic:spPr bwMode="auto">
+                    <a:xfrm>
+                      <a:off x="0" y="0"/>
+                      <a:ext cx="2835275" cy="1463040"/>
+                    </a:xfrm>
+                    <a:prstGeom prst="rect">
+                      <a:avLst/>
+                    </a:prstGeom>
+                    <a:ln>
+                      <a:noFill/>
+                    </a:ln>
+                    <a:extLst>
+                      <a:ext uri="{53640926-AAD7-44D8-BBD7-CCE9431645EC}">
+                        <a14:shadowObscured xmlns:a14="http://schemas.microsoft.com/office/drawing/2010/main"/>
+                      </a:ext>
+                    </a:extLst>
+                  </pic:spPr>
+                </pic:pic>
+              </a:graphicData>
+            </a:graphic>
+            <wp14:sizeRelH relativeFrom="margin">
+              <wp14:pctWidth>0</wp14:pctWidth>
+            </wp14:sizeRelH>
+            <wp14:sizeRelV relativeFrom="margin">
+              <wp14:pctHeight>0</wp14:pctHeight>
+            </wp14:sizeRelV>
+          </wp:anchor>
+        </w:drawing>
+      </w:r>
+      <w:r>
+        <w:rPr>
+          <w:noProof/>
+        </w:rPr>
+        <w:drawing>
+          <wp:anchor distT="0" distB="0" distL="114300" distR="114300" simplePos="0" relativeHeight="251671552" behindDoc="1" locked="0" layoutInCell="1" allowOverlap="1" wp14:anchorId="409789B4" wp14:editId="6E42C745">
+            <wp:simplePos x="0" y="0"/>
+            <wp:positionH relativeFrom="column">
+              <wp:posOffset>0</wp:posOffset>
+            </wp:positionH>
+            <wp:positionV relativeFrom="paragraph">
+              <wp:posOffset>288290</wp:posOffset>
+            </wp:positionV>
+            <wp:extent cx="2835275" cy="1463040"/>
+            <wp:effectExtent l="0" t="0" r="3175" b="3810"/>
+            <wp:wrapTight wrapText="bothSides">
+              <wp:wrapPolygon edited="0">
+                <wp:start x="0" y="0"/>
+                <wp:lineTo x="0" y="21375"/>
+                <wp:lineTo x="21479" y="21375"/>
+                <wp:lineTo x="21479" y="0"/>
+                <wp:lineTo x="0" y="0"/>
+              </wp:wrapPolygon>
+            </wp:wrapTight>
+            <wp:docPr id="33" name="Picture 33"/>
+            <wp:cNvGraphicFramePr>
+              <a:graphicFrameLocks xmlns:a="http://schemas.openxmlformats.org/drawingml/2006/main" noChangeAspect="1"/>
+            </wp:cNvGraphicFramePr>
+            <a:graphic xmlns:a="http://schemas.openxmlformats.org/drawingml/2006/main">
+              <a:graphicData uri="http://schemas.openxmlformats.org/drawingml/2006/picture">
+                <pic:pic xmlns:pic="http://schemas.openxmlformats.org/drawingml/2006/picture">
+                  <pic:nvPicPr>
+                    <pic:cNvPr id="1" name=""/>
+                    <pic:cNvPicPr/>
+                  </pic:nvPicPr>
+                  <pic:blipFill rotWithShape="1">
+                    <a:blip r:embed="rId44" cstate="print">
+                      <a:extLst>
+                        <a:ext uri="{28A0092B-C50C-407E-A947-70E740481C1C}">
+                          <a14:useLocalDpi xmlns:a14="http://schemas.microsoft.com/office/drawing/2010/main" val="0"/>
+                        </a:ext>
+                      </a:extLst>
+                    </a:blip>
+                    <a:srcRect t="9848" r="1728"/>
+                    <a:stretch/>
+                  </pic:blipFill>
+                  <pic:spPr bwMode="auto">
+                    <a:xfrm>
+                      <a:off x="0" y="0"/>
+                      <a:ext cx="2835275" cy="1463040"/>
+                    </a:xfrm>
+                    <a:prstGeom prst="rect">
+                      <a:avLst/>
+                    </a:prstGeom>
+                    <a:ln>
+                      <a:noFill/>
+                    </a:ln>
+                    <a:extLst>
+                      <a:ext uri="{53640926-AAD7-44D8-BBD7-CCE9431645EC}">
+                        <a14:shadowObscured xmlns:a14="http://schemas.microsoft.com/office/drawing/2010/main"/>
+                      </a:ext>
+                    </a:extLst>
+                  </pic:spPr>
+                </pic:pic>
+              </a:graphicData>
+            </a:graphic>
+            <wp14:sizeRelH relativeFrom="margin">
+              <wp14:pctWidth>0</wp14:pctWidth>
+            </wp14:sizeRelH>
+            <wp14:sizeRelV relativeFrom="margin">
+              <wp14:pctHeight>0</wp14:pctHeight>
+            </wp14:sizeRelV>
+          </wp:anchor>
+        </w:drawing>
+      </w:r>
+      <w:r>
+        <w:rPr>
+          <w:noProof/>
+        </w:rPr>
+        <w:t>Hasil / Tampilan</w:t>
+      </w:r>
+      <w:r>
+        <w:rPr>
+          <w:noProof/>
+        </w:rPr>
+        <w:t xml:space="preserve"> Web :</w:t>
+      </w:r>
+    </w:p>
+    <w:p>
+      <w:pPr>
+        <w:spacing w:line="254" w:lineRule="auto"/>
+        <w:ind w:firstLine="0"/>
+        <w:jc w:val="left"/>
+        <w:rPr>
+          <w:noProof/>
+        </w:rPr>
+      </w:pPr>
+      <w:r>
+        <w:rPr>
+          <w:noProof/>
+        </w:rPr>
+        <w:drawing>
+          <wp:anchor distT="0" distB="0" distL="114300" distR="114300" simplePos="0" relativeHeight="251673600" behindDoc="1" locked="0" layoutInCell="1" allowOverlap="1" wp14:anchorId="08FEBF7E" wp14:editId="30EF6188">
+            <wp:simplePos x="0" y="0"/>
+            <wp:positionH relativeFrom="column">
+              <wp:posOffset>1287780</wp:posOffset>
+            </wp:positionH>
+            <wp:positionV relativeFrom="paragraph">
+              <wp:posOffset>1565275</wp:posOffset>
+            </wp:positionV>
+            <wp:extent cx="3352800" cy="1731645"/>
+            <wp:effectExtent l="0" t="0" r="0" b="1905"/>
+            <wp:wrapTight wrapText="bothSides">
+              <wp:wrapPolygon edited="0">
+                <wp:start x="0" y="0"/>
+                <wp:lineTo x="0" y="21386"/>
+                <wp:lineTo x="21477" y="21386"/>
+                <wp:lineTo x="21477" y="0"/>
+                <wp:lineTo x="0" y="0"/>
+              </wp:wrapPolygon>
+            </wp:wrapTight>
+            <wp:docPr id="35" name="Picture 35"/>
+            <wp:cNvGraphicFramePr>
+              <a:graphicFrameLocks xmlns:a="http://schemas.openxmlformats.org/drawingml/2006/main" noChangeAspect="1"/>
+            </wp:cNvGraphicFramePr>
+            <a:graphic xmlns:a="http://schemas.openxmlformats.org/drawingml/2006/main">
+              <a:graphicData uri="http://schemas.openxmlformats.org/drawingml/2006/picture">
+                <pic:pic xmlns:pic="http://schemas.openxmlformats.org/drawingml/2006/picture">
+                  <pic:nvPicPr>
+                    <pic:cNvPr id="1" name=""/>
+                    <pic:cNvPicPr/>
+                  </pic:nvPicPr>
+                  <pic:blipFill rotWithShape="1">
+                    <a:blip r:embed="rId45" cstate="print">
+                      <a:extLst>
+                        <a:ext uri="{28A0092B-C50C-407E-A947-70E740481C1C}">
+                          <a14:useLocalDpi xmlns:a14="http://schemas.microsoft.com/office/drawing/2010/main" val="0"/>
+                        </a:ext>
+                      </a:extLst>
+                    </a:blip>
+                    <a:srcRect t="9848" r="1840"/>
+                    <a:stretch/>
+                  </pic:blipFill>
+                  <pic:spPr bwMode="auto">
+                    <a:xfrm>
+                      <a:off x="0" y="0"/>
+                      <a:ext cx="3352800" cy="1731645"/>
+                    </a:xfrm>
+                    <a:prstGeom prst="rect">
+                      <a:avLst/>
+                    </a:prstGeom>
+                    <a:ln>
+                      <a:noFill/>
+                    </a:ln>
+                    <a:extLst>
+                      <a:ext uri="{53640926-AAD7-44D8-BBD7-CCE9431645EC}">
+                        <a14:shadowObscured xmlns:a14="http://schemas.microsoft.com/office/drawing/2010/main"/>
+                      </a:ext>
+                    </a:extLst>
+                  </pic:spPr>
+                </pic:pic>
+              </a:graphicData>
+            </a:graphic>
+            <wp14:sizeRelH relativeFrom="margin">
+              <wp14:pctWidth>0</wp14:pctWidth>
+            </wp14:sizeRelH>
+            <wp14:sizeRelV relativeFrom="margin">
+              <wp14:pctHeight>0</wp14:pctHeight>
+            </wp14:sizeRelV>
+          </wp:anchor>
+        </w:drawing>
+      </w:r>
     </w:p>
     <w:sectPr>
       <w:pgSz w:w="11906" w:h="16838" w:code="9"/>
@@ -4425,7 +4258,7 @@
 </file>
 
 <file path=word/numbering.xml><?xml version="1.0" encoding="utf-8"?>
-<w:numbering xmlns:wpc="http://schemas.microsoft.com/office/word/2010/wordprocessingCanvas" xmlns:cx="http://schemas.microsoft.com/office/drawing/2014/chartex" xmlns:cx1="http://schemas.microsoft.com/office/drawing/2015/9/8/chartex" xmlns:cx2="http://schemas.microsoft.com/office/drawing/2015/10/21/chartex" xmlns:cx3="http://schemas.microsoft.com/office/drawing/2016/5/9/chartex" xmlns:cx4="http://schemas.microsoft.com/office/drawing/2016/5/10/chartex" xmlns:cx5="http://schemas.microsoft.com/office/drawing/2016/5/11/chartex" xmlns:cx6="http://schemas.microsoft.com/office/drawing/2016/5/12/chartex" xmlns:cx7="http://schemas.microsoft.com/office/drawing/2016/5/13/chartex" xmlns:cx8="http://schemas.microsoft.com/office/drawing/2016/5/14/chartex" xmlns:mc="http://schemas.openxmlformats.org/markup-compatibility/2006" xmlns:aink="http://schemas.microsoft.com/office/drawing/2016/ink" xmlns:am3d="http://schemas.microsoft.com/office/drawing/2017/model3d" xmlns:o="urn:schemas-microsoft-com:office:office" xmlns:r="http://schemas.openxmlformats.org/officeDocument/2006/relationships" xmlns:m="http://schemas.openxmlformats.org/officeDocument/2006/math" xmlns:v="urn:schemas-microsoft-com:vml" xmlns:wp14="http://schemas.microsoft.com/office/word/2010/wordprocessingDrawing" xmlns:wp="http://schemas.openxmlformats.org/drawingml/2006/wordprocessingDrawing" xmlns:w10="urn:schemas-microsoft-com:office:word" xmlns:w="http://schemas.openxmlformats.org/wordprocessingml/2006/main" xmlns:w14="http://schemas.microsoft.com/office/word/2010/wordml" xmlns:w15="http://schemas.microsoft.com/office/word/2012/wordml" xmlns:w16cid="http://schemas.microsoft.com/office/word/2016/wordml/cid" xmlns:w16se="http://schemas.microsoft.com/office/word/2015/wordml/symex" xmlns:wpg="http://schemas.microsoft.com/office/word/2010/wordprocessingGroup" xmlns:wpi="http://schemas.microsoft.com/office/word/2010/wordprocessingInk" xmlns:wne="http://schemas.microsoft.com/office/word/2006/wordml" xmlns:wps="http://schemas.microsoft.com/office/word/2010/wordprocessingShape" mc:Ignorable="w14 w15 w16se w16cid wp14">
+<w:numbering xmlns:wpc="http://schemas.microsoft.com/office/word/2010/wordprocessingCanvas" xmlns:cx="http://schemas.microsoft.com/office/drawing/2014/chartex" xmlns:cx1="http://schemas.microsoft.com/office/drawing/2015/9/8/chartex" xmlns:cx2="http://schemas.microsoft.com/office/drawing/2015/10/21/chartex" xmlns:cx3="http://schemas.microsoft.com/office/drawing/2016/5/9/chartex" xmlns:cx4="http://schemas.microsoft.com/office/drawing/2016/5/10/chartex" xmlns:cx5="http://schemas.microsoft.com/office/drawing/2016/5/11/chartex" xmlns:cx6="http://schemas.microsoft.com/office/drawing/2016/5/12/chartex" xmlns:cx7="http://schemas.microsoft.com/office/drawing/2016/5/13/chartex" xmlns:cx8="http://schemas.microsoft.com/office/drawing/2016/5/14/chartex" xmlns:mc="http://schemas.openxmlformats.org/markup-compatibility/2006" xmlns:aink="http://schemas.microsoft.com/office/drawing/2016/ink" xmlns:am3d="http://schemas.microsoft.com/office/drawing/2017/model3d" xmlns:o="urn:schemas-microsoft-com:office:office" xmlns:r="http://schemas.openxmlformats.org/officeDocument/2006/relationships" xmlns:m="http://schemas.openxmlformats.org/officeDocument/2006/math" xmlns:v="urn:schemas-microsoft-com:vml" xmlns:wp14="http://schemas.microsoft.com/office/word/2010/wordprocessingDrawing" xmlns:wp="http://schemas.openxmlformats.org/drawingml/2006/wordprocessingDrawing" xmlns:w10="urn:schemas-microsoft-com:office:word" xmlns:w="http://schemas.openxmlformats.org/wordprocessingml/2006/main" xmlns:w14="http://schemas.microsoft.com/office/word/2010/wordml" xmlns:w15="http://schemas.microsoft.com/office/word/2012/wordml" xmlns:w16cex="http://schemas.microsoft.com/office/word/2018/wordml/cex" xmlns:w16cid="http://schemas.microsoft.com/office/word/2016/wordml/cid" xmlns:w16="http://schemas.microsoft.com/office/word/2018/wordml" xmlns:w16se="http://schemas.microsoft.com/office/word/2015/wordml/symex" xmlns:wpg="http://schemas.microsoft.com/office/word/2010/wordprocessingGroup" xmlns:wpi="http://schemas.microsoft.com/office/word/2010/wordprocessingInk" xmlns:wne="http://schemas.microsoft.com/office/word/2006/wordml" xmlns:wps="http://schemas.microsoft.com/office/word/2010/wordprocessingShape" mc:Ignorable="w14 w15 w16se w16cid w16 w16cex wp14">
   <w:abstractNum w:abstractNumId="0" w15:restartNumberingAfterBreak="0">
     <w:nsid w:val="0B2F321F"/>
     <w:multiLevelType w:val="hybridMultilevel"/>
@@ -4542,8 +4375,8 @@
   <w:abstractNum w:abstractNumId="1" w15:restartNumberingAfterBreak="0">
     <w:nsid w:val="33AD394B"/>
     <w:multiLevelType w:val="hybridMultilevel"/>
-    <w:tmpl w:val="2F366F3E"/>
-    <w:lvl w:ilvl="0" w:tplc="313E60F0">
+    <w:tmpl w:val="D722BE90"/>
+    <w:lvl w:ilvl="0" w:tplc="3FDAF358">
       <w:start w:val="1"/>
       <w:numFmt w:val="decimal"/>
       <w:lvlText w:val="%1."/>
@@ -4553,7 +4386,10 @@
       </w:pPr>
       <w:rPr>
         <w:rFonts w:hint="default"/>
-        <w:sz w:val="24"/>
+        <w:b/>
+        <w:bCs/>
+        <w:sz w:val="32"/>
+        <w:szCs w:val="32"/>
       </w:rPr>
     </w:lvl>
     <w:lvl w:ilvl="1" w:tplc="38090019">
@@ -5073,21 +4909,12 @@
   </w:num>
   <w:num w:numId="5">
     <w:abstractNumId w:val="0"/>
-    <w:lvlOverride w:ilvl="0"/>
-    <w:lvlOverride w:ilvl="1"/>
-    <w:lvlOverride w:ilvl="2"/>
-    <w:lvlOverride w:ilvl="3"/>
-    <w:lvlOverride w:ilvl="4"/>
-    <w:lvlOverride w:ilvl="5"/>
-    <w:lvlOverride w:ilvl="6"/>
-    <w:lvlOverride w:ilvl="7"/>
-    <w:lvlOverride w:ilvl="8"/>
   </w:num>
 </w:numbering>
 </file>
 
 <file path=word/styles.xml><?xml version="1.0" encoding="utf-8"?>
-<w:styles xmlns:mc="http://schemas.openxmlformats.org/markup-compatibility/2006" xmlns:r="http://schemas.openxmlformats.org/officeDocument/2006/relationships" xmlns:w="http://schemas.openxmlformats.org/wordprocessingml/2006/main" xmlns:w14="http://schemas.microsoft.com/office/word/2010/wordml" xmlns:w15="http://schemas.microsoft.com/office/word/2012/wordml" xmlns:w16cid="http://schemas.microsoft.com/office/word/2016/wordml/cid" xmlns:w16se="http://schemas.microsoft.com/office/word/2015/wordml/symex" mc:Ignorable="w14 w15 w16se w16cid">
+<w:styles xmlns:mc="http://schemas.openxmlformats.org/markup-compatibility/2006" xmlns:r="http://schemas.openxmlformats.org/officeDocument/2006/relationships" xmlns:w="http://schemas.openxmlformats.org/wordprocessingml/2006/main" xmlns:w14="http://schemas.microsoft.com/office/word/2010/wordml" xmlns:w15="http://schemas.microsoft.com/office/word/2012/wordml" xmlns:w16cex="http://schemas.microsoft.com/office/word/2018/wordml/cex" xmlns:w16cid="http://schemas.microsoft.com/office/word/2016/wordml/cid" xmlns:w16="http://schemas.microsoft.com/office/word/2018/wordml" xmlns:w16se="http://schemas.microsoft.com/office/word/2015/wordml/symex" mc:Ignorable="w14 w15 w16se w16cid w16 w16cex">
   <w:docDefaults>
     <w:rPrDefault>
       <w:rPr>
@@ -5687,6 +5514,18 @@
       <w:szCs w:val="20"/>
     </w:rPr>
   </w:style>
+  <w:style w:type="character" w:styleId="FollowedHyperlink">
+    <w:name w:val="FollowedHyperlink"/>
+    <w:basedOn w:val="DefaultParagraphFont"/>
+    <w:uiPriority w:val="99"/>
+    <w:semiHidden/>
+    <w:unhideWhenUsed/>
+    <w:rsid w:val="008377CA"/>
+    <w:rPr>
+      <w:color w:val="954F72" w:themeColor="followedHyperlink"/>
+      <w:u w:val="single"/>
+    </w:rPr>
+  </w:style>
 </w:styles>
 </file>
 

</xml_diff>